<commit_message>
docs: :memo: corrección del registro de interesados
</commit_message>
<xml_diff>
--- a/wip/semana 1/REGISTRO DE INTERESADOS_v3.docx
+++ b/wip/semana 1/REGISTRO DE INTERESADOS_v3.docx
@@ -65,30 +65,16 @@
                 <w:lang w:val="es-PA"/>
               </w:rPr>
             </w:pPr>
-            <w:proofErr w:type="spellStart"/>
-            <w:proofErr w:type="gramStart"/>
-            <w:r>
-              <w:rPr>
-                <w:rFonts w:eastAsia="SimSun" w:cstheme="minorHAnsi"/>
-                <w:color w:val="0070C0"/>
-                <w:sz w:val="20"/>
-                <w:szCs w:val="20"/>
-                <w:lang w:val="es-ES" w:eastAsia="zh-CN"/>
-              </w:rPr>
-              <w:t>Orchid</w:t>
-            </w:r>
-            <w:proofErr w:type="spellEnd"/>
-            <w:r>
-              <w:rPr>
-                <w:rFonts w:eastAsia="SimSun" w:cstheme="minorHAnsi"/>
-                <w:color w:val="0070C0"/>
-                <w:sz w:val="20"/>
-                <w:szCs w:val="20"/>
-                <w:lang w:val="es-ES" w:eastAsia="zh-CN"/>
-              </w:rPr>
-              <w:t xml:space="preserve">  </w:t>
-            </w:r>
-            <w:proofErr w:type="spellStart"/>
+            <w:r>
+              <w:rPr>
+                <w:rFonts w:eastAsia="SimSun" w:cstheme="minorHAnsi"/>
+                <w:color w:val="0070C0"/>
+                <w:sz w:val="20"/>
+                <w:szCs w:val="20"/>
+                <w:lang w:val="es-ES" w:eastAsia="zh-CN"/>
+              </w:rPr>
+              <w:t xml:space="preserve">Orchid  </w:t>
+            </w:r>
             <w:r>
               <w:rPr>
                 <w:rFonts w:eastAsia="SimSun" w:cstheme="minorHAnsi"/>
@@ -99,8 +85,6 @@
               </w:rPr>
               <w:t>cosmetics</w:t>
             </w:r>
-            <w:proofErr w:type="spellEnd"/>
-            <w:proofErr w:type="gramEnd"/>
           </w:p>
         </w:tc>
         <w:tc>
@@ -605,6 +589,107 @@
           </w:p>
         </w:tc>
       </w:tr>
+      <w:tr>
+        <w:tc>
+          <w:tcPr>
+            <w:tcW w:w="605" w:type="pct"/>
+            <w:tcBorders>
+              <w:top w:val="single" w:sz="4" w:space="0" w:color="7F7F7F" w:themeColor="text1" w:themeTint="80"/>
+              <w:left w:val="single" w:sz="4" w:space="0" w:color="7F7F7F" w:themeColor="text1" w:themeTint="80"/>
+              <w:bottom w:val="single" w:sz="4" w:space="0" w:color="7F7F7F" w:themeColor="text1" w:themeTint="80"/>
+              <w:right w:val="single" w:sz="4" w:space="0" w:color="7F7F7F" w:themeColor="text1" w:themeTint="80"/>
+            </w:tcBorders>
+          </w:tcPr>
+          <w:p>
+            <w:pPr>
+              <w:spacing w:after="0"/>
+              <w:rPr>
+                <w:rFonts w:eastAsia="SimSun" w:cstheme="minorHAnsi"/>
+                <w:color w:val="0070C0"/>
+                <w:sz w:val="20"/>
+                <w:szCs w:val="20"/>
+                <w:lang w:val="es-ES" w:eastAsia="zh-CN"/>
+              </w:rPr>
+            </w:pPr>
+            <w:r>
+              <w:rPr>
+                <w:rFonts w:eastAsia="SimSun" w:cstheme="minorHAnsi"/>
+                <w:color w:val="0070C0"/>
+                <w:sz w:val="20"/>
+                <w:szCs w:val="20"/>
+                <w:lang w:val="es-ES" w:eastAsia="zh-CN"/>
+              </w:rPr>
+              <w:t>27/09/2025</w:t>
+            </w:r>
+          </w:p>
+        </w:tc>
+        <w:tc>
+          <w:tcPr>
+            <w:tcW w:w="977" w:type="pct"/>
+            <w:tcBorders>
+              <w:top w:val="single" w:sz="4" w:space="0" w:color="7F7F7F" w:themeColor="text1" w:themeTint="80"/>
+              <w:left w:val="single" w:sz="4" w:space="0" w:color="7F7F7F" w:themeColor="text1" w:themeTint="80"/>
+              <w:bottom w:val="single" w:sz="4" w:space="0" w:color="7F7F7F" w:themeColor="text1" w:themeTint="80"/>
+              <w:right w:val="single" w:sz="4" w:space="0" w:color="7F7F7F" w:themeColor="text1" w:themeTint="80"/>
+            </w:tcBorders>
+          </w:tcPr>
+          <w:p>
+            <w:pPr>
+              <w:spacing w:after="0"/>
+              <w:rPr>
+                <w:rFonts w:eastAsia="SimSun" w:cstheme="minorHAnsi"/>
+                <w:color w:val="0070C0"/>
+                <w:sz w:val="20"/>
+                <w:szCs w:val="20"/>
+                <w:lang w:val="es-ES" w:eastAsia="zh-CN"/>
+              </w:rPr>
+            </w:pPr>
+            <w:r>
+              <w:rPr>
+                <w:rFonts w:eastAsia="SimSun" w:cstheme="minorHAnsi"/>
+                <w:color w:val="0070C0"/>
+                <w:sz w:val="20"/>
+                <w:szCs w:val="20"/>
+                <w:lang w:val="es-ES" w:eastAsia="zh-CN"/>
+              </w:rPr>
+              <w:t>Director</w:t>
+            </w:r>
+          </w:p>
+        </w:tc>
+        <w:tc>
+          <w:tcPr>
+            <w:tcW w:w="3418" w:type="pct"/>
+            <w:tcBorders>
+              <w:top w:val="single" w:sz="4" w:space="0" w:color="7F7F7F" w:themeColor="text1" w:themeTint="80"/>
+              <w:left w:val="single" w:sz="4" w:space="0" w:color="7F7F7F" w:themeColor="text1" w:themeTint="80"/>
+              <w:bottom w:val="single" w:sz="4" w:space="0" w:color="7F7F7F" w:themeColor="text1" w:themeTint="80"/>
+              <w:right w:val="single" w:sz="4" w:space="0" w:color="7F7F7F" w:themeColor="text1" w:themeTint="80"/>
+            </w:tcBorders>
+          </w:tcPr>
+          <w:p>
+            <w:pPr>
+              <w:spacing w:after="0"/>
+              <w:rPr>
+                <w:rFonts w:eastAsia="SimSun" w:cstheme="minorHAnsi"/>
+                <w:color w:val="0070C0"/>
+                <w:sz w:val="20"/>
+                <w:szCs w:val="20"/>
+                <w:lang w:val="es-ES" w:eastAsia="zh-CN"/>
+              </w:rPr>
+            </w:pPr>
+            <w:r>
+              <w:rPr>
+                <w:rFonts w:eastAsia="SimSun" w:cstheme="minorHAnsi"/>
+                <w:color w:val="0070C0"/>
+                <w:sz w:val="20"/>
+                <w:szCs w:val="20"/>
+                <w:lang w:val="es-ES" w:eastAsia="zh-CN"/>
+              </w:rPr>
+              <w:t>Se han eliminado filas innecesarias y condensado la información del equipo de trabajo.</w:t>
+            </w:r>
+          </w:p>
+        </w:tc>
+      </w:tr>
     </w:tbl>
     <w:p>
       <w:pPr>
@@ -651,7 +736,7 @@
       <w:tr>
         <w:tc>
           <w:tcPr>
-            <w:tcW w:w="552" w:type="dxa"/>
+            <w:tcW w:w="551" w:type="dxa"/>
             <w:shd w:val="clear" w:color="auto" w:fill="D9D9D9" w:themeFill="background1" w:themeFillShade="D9"/>
             <w:vAlign w:val="center"/>
           </w:tcPr>
@@ -677,7 +762,7 @@
         </w:tc>
         <w:tc>
           <w:tcPr>
-            <w:tcW w:w="1624" w:type="dxa"/>
+            <w:tcW w:w="1621" w:type="dxa"/>
             <w:shd w:val="clear" w:color="auto" w:fill="D9D9D9" w:themeFill="background1" w:themeFillShade="D9"/>
             <w:vAlign w:val="center"/>
           </w:tcPr>
@@ -703,7 +788,7 @@
         </w:tc>
         <w:tc>
           <w:tcPr>
-            <w:tcW w:w="1760" w:type="dxa"/>
+            <w:tcW w:w="1759" w:type="dxa"/>
             <w:shd w:val="clear" w:color="auto" w:fill="D9D9D9" w:themeFill="background1" w:themeFillShade="D9"/>
             <w:vAlign w:val="center"/>
           </w:tcPr>
@@ -755,7 +840,7 @@
         </w:tc>
         <w:tc>
           <w:tcPr>
-            <w:tcW w:w="1253" w:type="dxa"/>
+            <w:tcW w:w="1269" w:type="dxa"/>
             <w:shd w:val="clear" w:color="auto" w:fill="D9D9D9" w:themeFill="background1" w:themeFillShade="D9"/>
             <w:vAlign w:val="center"/>
           </w:tcPr>
@@ -833,7 +918,7 @@
         </w:tc>
         <w:tc>
           <w:tcPr>
-            <w:tcW w:w="2245" w:type="dxa"/>
+            <w:tcW w:w="2239" w:type="dxa"/>
             <w:shd w:val="clear" w:color="auto" w:fill="D9D9D9" w:themeFill="background1" w:themeFillShade="D9"/>
             <w:vAlign w:val="center"/>
           </w:tcPr>
@@ -859,7 +944,7 @@
         </w:tc>
         <w:tc>
           <w:tcPr>
-            <w:tcW w:w="2416" w:type="dxa"/>
+            <w:tcW w:w="2411" w:type="dxa"/>
             <w:shd w:val="clear" w:color="auto" w:fill="D9D9D9" w:themeFill="background1" w:themeFillShade="D9"/>
             <w:vAlign w:val="center"/>
           </w:tcPr>
@@ -887,7 +972,7 @@
       <w:tr>
         <w:tc>
           <w:tcPr>
-            <w:tcW w:w="552" w:type="dxa"/>
+            <w:tcW w:w="551" w:type="dxa"/>
             <w:vAlign w:val="center"/>
           </w:tcPr>
           <w:p>
@@ -912,7 +997,7 @@
         </w:tc>
         <w:tc>
           <w:tcPr>
-            <w:tcW w:w="1624" w:type="dxa"/>
+            <w:tcW w:w="1621" w:type="dxa"/>
             <w:vAlign w:val="center"/>
           </w:tcPr>
           <w:p>
@@ -934,13 +1019,13 @@
                 <w:szCs w:val="20"/>
                 <w:lang w:val="es-ES" w:eastAsia="zh-CN"/>
               </w:rPr>
-              <w:t>Emilio Manuel Vázquez Cruz</w:t>
-            </w:r>
-          </w:p>
-        </w:tc>
-        <w:tc>
-          <w:tcPr>
-            <w:tcW w:w="1760" w:type="dxa"/>
+              <w:t>Equipo de trabajo</w:t>
+            </w:r>
+          </w:p>
+        </w:tc>
+        <w:tc>
+          <w:tcPr>
+            <w:tcW w:w="1759" w:type="dxa"/>
             <w:vAlign w:val="center"/>
           </w:tcPr>
           <w:p>
@@ -992,11 +1077,21 @@
               </w:rPr>
               <w:t>Desarrollador</w:t>
             </w:r>
-          </w:p>
-        </w:tc>
-        <w:tc>
-          <w:tcPr>
-            <w:tcW w:w="1253" w:type="dxa"/>
+            <w:r>
+              <w:rPr>
+                <w:rFonts w:eastAsia="SimSun" w:cstheme="minorHAnsi"/>
+                <w:color w:val="0070C0"/>
+                <w:sz w:val="20"/>
+                <w:szCs w:val="20"/>
+                <w:lang w:val="es-ES" w:eastAsia="zh-CN"/>
+              </w:rPr>
+              <w:t>es</w:t>
+            </w:r>
+          </w:p>
+        </w:tc>
+        <w:tc>
+          <w:tcPr>
+            <w:tcW w:w="1269" w:type="dxa"/>
             <w:vAlign w:val="center"/>
           </w:tcPr>
           <w:p>
@@ -1038,16 +1133,6 @@
                 <w:lang w:val="es-ES" w:eastAsia="zh-CN"/>
               </w:rPr>
             </w:pPr>
-            <w:r>
-              <w:rPr>
-                <w:rFonts w:eastAsia="SimSun" w:cstheme="minorHAnsi"/>
-                <w:color w:val="0070C0"/>
-                <w:sz w:val="20"/>
-                <w:szCs w:val="20"/>
-                <w:lang w:val="es-ES" w:eastAsia="zh-CN"/>
-              </w:rPr>
-              <w:t>emivazcru@alum.us.es</w:t>
-            </w:r>
           </w:p>
         </w:tc>
         <w:tc>
@@ -1066,21 +1151,11 @@
                 <w:lang w:val="es-ES" w:eastAsia="zh-CN"/>
               </w:rPr>
             </w:pPr>
-            <w:r>
-              <w:rPr>
-                <w:rFonts w:eastAsia="SimSun" w:cstheme="minorHAnsi"/>
-                <w:color w:val="0070C0"/>
-                <w:sz w:val="20"/>
-                <w:szCs w:val="20"/>
-                <w:lang w:val="es-ES" w:eastAsia="zh-CN"/>
-              </w:rPr>
-              <w:t>658 02 11 94</w:t>
-            </w:r>
-          </w:p>
-        </w:tc>
-        <w:tc>
-          <w:tcPr>
-            <w:tcW w:w="2245" w:type="dxa"/>
+          </w:p>
+        </w:tc>
+        <w:tc>
+          <w:tcPr>
+            <w:tcW w:w="2239" w:type="dxa"/>
             <w:vAlign w:val="center"/>
           </w:tcPr>
           <w:p>
@@ -1110,7 +1185,7 @@
         </w:tc>
         <w:tc>
           <w:tcPr>
-            <w:tcW w:w="2416" w:type="dxa"/>
+            <w:tcW w:w="2411" w:type="dxa"/>
           </w:tcPr>
           <w:p>
             <w:pPr>
@@ -1179,7 +1254,7 @@
       <w:tr>
         <w:tc>
           <w:tcPr>
-            <w:tcW w:w="552" w:type="dxa"/>
+            <w:tcW w:w="551" w:type="dxa"/>
             <w:vAlign w:val="center"/>
           </w:tcPr>
           <w:p>
@@ -1187,26 +1262,24 @@
               <w:spacing w:before="120" w:after="120"/>
               <w:jc w:val="center"/>
               <w:rPr>
-                <w:rFonts w:eastAsia="SimSun" w:cstheme="minorHAnsi"/>
-                <w:color w:val="0070C0"/>
-                <w:sz w:val="20"/>
-                <w:szCs w:val="20"/>
-                <w:lang w:val="es-ES" w:eastAsia="zh-CN"/>
-              </w:rPr>
-            </w:pPr>
-            <w:r>
-              <w:rPr>
                 <w:b/>
                 <w:sz w:val="20"/>
                 <w:lang w:val="es-PA"/>
               </w:rPr>
+            </w:pPr>
+            <w:r>
+              <w:rPr>
+                <w:b/>
+                <w:sz w:val="20"/>
+                <w:lang w:val="es-PA"/>
+              </w:rPr>
               <w:t>2</w:t>
             </w:r>
           </w:p>
         </w:tc>
         <w:tc>
           <w:tcPr>
-            <w:tcW w:w="1624" w:type="dxa"/>
+            <w:tcW w:w="1621" w:type="dxa"/>
             <w:vAlign w:val="center"/>
           </w:tcPr>
           <w:p>
@@ -1228,13 +1301,13 @@
                 <w:szCs w:val="20"/>
                 <w:lang w:val="es-ES" w:eastAsia="zh-CN"/>
               </w:rPr>
-              <w:t>José Coronil Álvarez</w:t>
-            </w:r>
-          </w:p>
-        </w:tc>
-        <w:tc>
-          <w:tcPr>
-            <w:tcW w:w="1760" w:type="dxa"/>
+              <w:t>Jesús Torres Valderrama</w:t>
+            </w:r>
+          </w:p>
+        </w:tc>
+        <w:tc>
+          <w:tcPr>
+            <w:tcW w:w="1759" w:type="dxa"/>
             <w:vAlign w:val="center"/>
           </w:tcPr>
           <w:p>
@@ -1256,7 +1329,7 @@
                 <w:szCs w:val="20"/>
                 <w:lang w:val="es-ES" w:eastAsia="zh-CN"/>
               </w:rPr>
-              <w:t>G1.10</w:t>
+              <w:t>Empresa de distribución de bienes</w:t>
             </w:r>
           </w:p>
         </w:tc>
@@ -1284,13 +1357,13 @@
                 <w:szCs w:val="20"/>
                 <w:lang w:val="es-ES" w:eastAsia="zh-CN"/>
               </w:rPr>
-              <w:t>Desarrollador</w:t>
-            </w:r>
-          </w:p>
-        </w:tc>
-        <w:tc>
-          <w:tcPr>
-            <w:tcW w:w="1253" w:type="dxa"/>
+              <w:t>Responsable de la cuenta comercial</w:t>
+            </w:r>
+          </w:p>
+        </w:tc>
+        <w:tc>
+          <w:tcPr>
+            <w:tcW w:w="1269" w:type="dxa"/>
             <w:vAlign w:val="center"/>
           </w:tcPr>
           <w:p>
@@ -1312,7 +1385,7 @@
                 <w:szCs w:val="20"/>
                 <w:lang w:val="es-ES" w:eastAsia="zh-CN"/>
               </w:rPr>
-              <w:t>Equipo de trabajo</w:t>
+              <w:t>Patrocinador</w:t>
             </w:r>
           </w:p>
         </w:tc>
@@ -1340,7 +1413,7 @@
                 <w:szCs w:val="20"/>
                 <w:lang w:val="es-ES" w:eastAsia="zh-CN"/>
               </w:rPr>
-              <w:t>joscoralv@alum.us.es</w:t>
+              <w:t>jtorres@us.es</w:t>
             </w:r>
           </w:p>
         </w:tc>
@@ -1360,130 +1433,17 @@
                 <w:lang w:val="es-ES" w:eastAsia="zh-CN"/>
               </w:rPr>
             </w:pPr>
-            <w:r>
-              <w:rPr>
-                <w:rFonts w:eastAsia="SimSun" w:cstheme="minorHAnsi"/>
-                <w:color w:val="0070C0"/>
-                <w:sz w:val="20"/>
-                <w:szCs w:val="20"/>
-                <w:lang w:val="es-ES" w:eastAsia="zh-CN"/>
-              </w:rPr>
-              <w:t>625 04 97 19</w:t>
-            </w:r>
-          </w:p>
-        </w:tc>
-        <w:tc>
-          <w:tcPr>
-            <w:tcW w:w="2245" w:type="dxa"/>
+          </w:p>
+        </w:tc>
+        <w:tc>
+          <w:tcPr>
+            <w:tcW w:w="2239" w:type="dxa"/>
             <w:vAlign w:val="center"/>
           </w:tcPr>
           <w:p>
             <w:pPr>
               <w:spacing w:after="0" w:line="276" w:lineRule="auto"/>
               <w:rPr>
-                <w:rFonts w:eastAsia="SimSun" w:cstheme="minorHAnsi"/>
-                <w:color w:val="0070C0"/>
-                <w:sz w:val="20"/>
-                <w:szCs w:val="20"/>
-                <w:lang w:val="es-ES" w:eastAsia="zh-CN"/>
-              </w:rPr>
-            </w:pPr>
-            <w:r>
-              <w:rPr>
-                <w:rFonts w:eastAsia="SimSun" w:cstheme="minorHAnsi"/>
-                <w:color w:val="0070C0"/>
-                <w:sz w:val="20"/>
-                <w:szCs w:val="20"/>
-                <w:lang w:val="es-ES" w:eastAsia="zh-CN"/>
-              </w:rPr>
-              <w:t>Bajo</w:t>
-            </w:r>
-          </w:p>
-        </w:tc>
-        <w:tc>
-          <w:tcPr>
-            <w:tcW w:w="2416" w:type="dxa"/>
-            <w:vAlign w:val="center"/>
-          </w:tcPr>
-          <w:p>
-            <w:pPr>
-              <w:spacing w:after="0" w:line="276" w:lineRule="auto"/>
-              <w:rPr>
-                <w:rFonts w:eastAsia="SimSun" w:cstheme="minorHAnsi"/>
-                <w:color w:val="0070C0"/>
-                <w:sz w:val="20"/>
-                <w:szCs w:val="20"/>
-                <w:lang w:val="es-ES" w:eastAsia="zh-CN"/>
-              </w:rPr>
-            </w:pPr>
-            <w:r>
-              <w:rPr>
-                <w:rFonts w:eastAsia="SimSun" w:cstheme="minorHAnsi"/>
-                <w:color w:val="0070C0"/>
-                <w:sz w:val="20"/>
-                <w:szCs w:val="20"/>
-                <w:lang w:val="es-ES" w:eastAsia="zh-CN"/>
-              </w:rPr>
-              <w:t>Cumplir con las necesidades del proyecto para cubrir los criterios de éxito.</w:t>
-            </w:r>
-          </w:p>
-          <w:p>
-            <w:pPr>
-              <w:spacing w:after="0" w:line="276" w:lineRule="auto"/>
-              <w:rPr>
-                <w:rFonts w:eastAsia="SimSun" w:cstheme="minorHAnsi"/>
-                <w:color w:val="0070C0"/>
-                <w:sz w:val="20"/>
-                <w:szCs w:val="20"/>
-                <w:lang w:val="es-ES" w:eastAsia="zh-CN"/>
-              </w:rPr>
-            </w:pPr>
-            <w:r>
-              <w:rPr>
-                <w:rFonts w:eastAsia="SimSun" w:cstheme="minorHAnsi"/>
-                <w:color w:val="0070C0"/>
-                <w:sz w:val="20"/>
-                <w:szCs w:val="20"/>
-                <w:lang w:val="es-ES" w:eastAsia="zh-CN"/>
-              </w:rPr>
-              <w:t>Recibir un pago acorde con el trabajo realizado.</w:t>
-            </w:r>
-          </w:p>
-          <w:p>
-            <w:pPr>
-              <w:spacing w:after="0" w:line="276" w:lineRule="auto"/>
-              <w:rPr>
-                <w:rFonts w:eastAsia="SimSun" w:cstheme="minorHAnsi"/>
-                <w:color w:val="0070C0"/>
-                <w:sz w:val="20"/>
-                <w:szCs w:val="20"/>
-                <w:lang w:val="es-ES" w:eastAsia="zh-CN"/>
-              </w:rPr>
-            </w:pPr>
-            <w:r>
-              <w:rPr>
-                <w:rFonts w:eastAsia="SimSun" w:cstheme="minorHAnsi"/>
-                <w:color w:val="0070C0"/>
-                <w:sz w:val="20"/>
-                <w:szCs w:val="20"/>
-                <w:lang w:val="es-ES" w:eastAsia="zh-CN"/>
-              </w:rPr>
-              <w:t>Comunicación frecuente y clara con el equipo.</w:t>
-            </w:r>
-          </w:p>
-        </w:tc>
-      </w:tr>
-      <w:tr>
-        <w:tc>
-          <w:tcPr>
-            <w:tcW w:w="552" w:type="dxa"/>
-            <w:vAlign w:val="center"/>
-          </w:tcPr>
-          <w:p>
-            <w:pPr>
-              <w:spacing w:before="120" w:after="120"/>
-              <w:jc w:val="center"/>
-              <w:rPr>
                 <w:b/>
                 <w:sz w:val="20"/>
                 <w:lang w:val="es-PA"/>
@@ -1491,784 +1451,6 @@
             </w:pPr>
             <w:r>
               <w:rPr>
-                <w:b/>
-                <w:sz w:val="20"/>
-                <w:lang w:val="es-PA"/>
-              </w:rPr>
-              <w:t>3</w:t>
-            </w:r>
-          </w:p>
-        </w:tc>
-        <w:tc>
-          <w:tcPr>
-            <w:tcW w:w="1624" w:type="dxa"/>
-            <w:vAlign w:val="center"/>
-          </w:tcPr>
-          <w:p>
-            <w:pPr>
-              <w:spacing w:after="0" w:line="276" w:lineRule="auto"/>
-              <w:rPr>
-                <w:rFonts w:eastAsia="SimSun" w:cstheme="minorHAnsi"/>
-                <w:color w:val="0070C0"/>
-                <w:sz w:val="20"/>
-                <w:szCs w:val="20"/>
-                <w:lang w:val="es-ES" w:eastAsia="zh-CN"/>
-              </w:rPr>
-            </w:pPr>
-            <w:r>
-              <w:rPr>
-                <w:rFonts w:eastAsia="SimSun" w:cstheme="minorHAnsi"/>
-                <w:color w:val="0070C0"/>
-                <w:sz w:val="20"/>
-                <w:szCs w:val="20"/>
-                <w:lang w:val="es-ES" w:eastAsia="zh-CN"/>
-              </w:rPr>
-              <w:t>Miguel García Vizcaínos</w:t>
-            </w:r>
-          </w:p>
-        </w:tc>
-        <w:tc>
-          <w:tcPr>
-            <w:tcW w:w="1760" w:type="dxa"/>
-            <w:vAlign w:val="center"/>
-          </w:tcPr>
-          <w:p>
-            <w:pPr>
-              <w:spacing w:after="0" w:line="276" w:lineRule="auto"/>
-              <w:rPr>
-                <w:rFonts w:eastAsia="SimSun" w:cstheme="minorHAnsi"/>
-                <w:color w:val="0070C0"/>
-                <w:sz w:val="20"/>
-                <w:szCs w:val="20"/>
-                <w:lang w:val="es-ES" w:eastAsia="zh-CN"/>
-              </w:rPr>
-            </w:pPr>
-            <w:r>
-              <w:rPr>
-                <w:rFonts w:eastAsia="SimSun" w:cstheme="minorHAnsi"/>
-                <w:color w:val="0070C0"/>
-                <w:sz w:val="20"/>
-                <w:szCs w:val="20"/>
-                <w:lang w:val="es-ES" w:eastAsia="zh-CN"/>
-              </w:rPr>
-              <w:t>G1.10</w:t>
-            </w:r>
-          </w:p>
-        </w:tc>
-        <w:tc>
-          <w:tcPr>
-            <w:tcW w:w="1541" w:type="dxa"/>
-            <w:vAlign w:val="center"/>
-          </w:tcPr>
-          <w:p>
-            <w:pPr>
-              <w:spacing w:after="0" w:line="276" w:lineRule="auto"/>
-              <w:rPr>
-                <w:rFonts w:eastAsia="SimSun" w:cstheme="minorHAnsi"/>
-                <w:color w:val="0070C0"/>
-                <w:sz w:val="20"/>
-                <w:szCs w:val="20"/>
-                <w:lang w:val="es-ES" w:eastAsia="zh-CN"/>
-              </w:rPr>
-            </w:pPr>
-            <w:r>
-              <w:rPr>
-                <w:rFonts w:eastAsia="SimSun" w:cstheme="minorHAnsi"/>
-                <w:color w:val="0070C0"/>
-                <w:sz w:val="20"/>
-                <w:szCs w:val="20"/>
-                <w:lang w:val="es-ES" w:eastAsia="zh-CN"/>
-              </w:rPr>
-              <w:t>Desarrollador</w:t>
-            </w:r>
-          </w:p>
-        </w:tc>
-        <w:tc>
-          <w:tcPr>
-            <w:tcW w:w="1253" w:type="dxa"/>
-            <w:vAlign w:val="center"/>
-          </w:tcPr>
-          <w:p>
-            <w:pPr>
-              <w:spacing w:after="0" w:line="276" w:lineRule="auto"/>
-              <w:rPr>
-                <w:rFonts w:eastAsia="SimSun" w:cstheme="minorHAnsi"/>
-                <w:color w:val="0070C0"/>
-                <w:sz w:val="20"/>
-                <w:szCs w:val="20"/>
-                <w:lang w:val="es-ES" w:eastAsia="zh-CN"/>
-              </w:rPr>
-            </w:pPr>
-            <w:r>
-              <w:rPr>
-                <w:rFonts w:eastAsia="SimSun" w:cstheme="minorHAnsi"/>
-                <w:color w:val="0070C0"/>
-                <w:sz w:val="20"/>
-                <w:szCs w:val="20"/>
-                <w:lang w:val="es-ES" w:eastAsia="zh-CN"/>
-              </w:rPr>
-              <w:t>Equipo de trabajo</w:t>
-            </w:r>
-          </w:p>
-        </w:tc>
-        <w:tc>
-          <w:tcPr>
-            <w:tcW w:w="2136" w:type="dxa"/>
-            <w:vAlign w:val="center"/>
-          </w:tcPr>
-          <w:p>
-            <w:pPr>
-              <w:spacing w:after="0" w:line="276" w:lineRule="auto"/>
-              <w:rPr>
-                <w:rFonts w:eastAsia="SimSun" w:cstheme="minorHAnsi"/>
-                <w:color w:val="0070C0"/>
-                <w:sz w:val="20"/>
-                <w:szCs w:val="20"/>
-                <w:lang w:val="es-ES" w:eastAsia="zh-CN"/>
-              </w:rPr>
-            </w:pPr>
-            <w:r>
-              <w:rPr>
-                <w:rFonts w:eastAsia="SimSun" w:cstheme="minorHAnsi"/>
-                <w:color w:val="0070C0"/>
-                <w:sz w:val="20"/>
-                <w:szCs w:val="20"/>
-                <w:lang w:val="es-ES" w:eastAsia="zh-CN"/>
-              </w:rPr>
-              <w:t>miggarviz@alum.us.es</w:t>
-            </w:r>
-          </w:p>
-        </w:tc>
-        <w:tc>
-          <w:tcPr>
-            <w:tcW w:w="1089" w:type="dxa"/>
-            <w:vAlign w:val="center"/>
-          </w:tcPr>
-          <w:p>
-            <w:pPr>
-              <w:spacing w:after="0" w:line="276" w:lineRule="auto"/>
-              <w:rPr>
-                <w:rFonts w:eastAsia="SimSun" w:cstheme="minorHAnsi"/>
-                <w:color w:val="0070C0"/>
-                <w:sz w:val="20"/>
-                <w:szCs w:val="20"/>
-                <w:lang w:val="es-ES" w:eastAsia="zh-CN"/>
-              </w:rPr>
-            </w:pPr>
-            <w:r>
-              <w:rPr>
-                <w:rFonts w:eastAsia="SimSun" w:cstheme="minorHAnsi"/>
-                <w:color w:val="0070C0"/>
-                <w:sz w:val="20"/>
-                <w:szCs w:val="20"/>
-                <w:lang w:val="es-ES" w:eastAsia="zh-CN"/>
-              </w:rPr>
-              <w:t>663 67 56 05</w:t>
-            </w:r>
-          </w:p>
-        </w:tc>
-        <w:tc>
-          <w:tcPr>
-            <w:tcW w:w="2245" w:type="dxa"/>
-            <w:vAlign w:val="center"/>
-          </w:tcPr>
-          <w:p>
-            <w:pPr>
-              <w:spacing w:after="0" w:line="276" w:lineRule="auto"/>
-              <w:rPr>
-                <w:b/>
-                <w:sz w:val="20"/>
-                <w:lang w:val="es-PA"/>
-              </w:rPr>
-            </w:pPr>
-            <w:r>
-              <w:rPr>
-                <w:rFonts w:eastAsia="SimSun" w:cstheme="minorHAnsi"/>
-                <w:color w:val="0070C0"/>
-                <w:sz w:val="20"/>
-                <w:szCs w:val="20"/>
-                <w:lang w:val="es-ES" w:eastAsia="zh-CN"/>
-              </w:rPr>
-              <w:t>Bajo</w:t>
-            </w:r>
-          </w:p>
-        </w:tc>
-        <w:tc>
-          <w:tcPr>
-            <w:tcW w:w="2416" w:type="dxa"/>
-            <w:vAlign w:val="center"/>
-          </w:tcPr>
-          <w:p>
-            <w:pPr>
-              <w:spacing w:after="0" w:line="276" w:lineRule="auto"/>
-              <w:rPr>
-                <w:rFonts w:eastAsia="SimSun" w:cstheme="minorHAnsi"/>
-                <w:color w:val="0070C0"/>
-                <w:sz w:val="20"/>
-                <w:szCs w:val="20"/>
-                <w:lang w:val="es-ES" w:eastAsia="zh-CN"/>
-              </w:rPr>
-            </w:pPr>
-            <w:r>
-              <w:rPr>
-                <w:rFonts w:eastAsia="SimSun" w:cstheme="minorHAnsi"/>
-                <w:color w:val="0070C0"/>
-                <w:sz w:val="20"/>
-                <w:szCs w:val="20"/>
-                <w:lang w:val="es-ES" w:eastAsia="zh-CN"/>
-              </w:rPr>
-              <w:t>Cumplir con las necesidades del proyecto para cubrir los criterios de éxito.</w:t>
-            </w:r>
-          </w:p>
-          <w:p>
-            <w:pPr>
-              <w:spacing w:after="0" w:line="276" w:lineRule="auto"/>
-              <w:rPr>
-                <w:rFonts w:eastAsia="SimSun" w:cstheme="minorHAnsi"/>
-                <w:color w:val="0070C0"/>
-                <w:sz w:val="20"/>
-                <w:szCs w:val="20"/>
-                <w:lang w:val="es-ES" w:eastAsia="zh-CN"/>
-              </w:rPr>
-            </w:pPr>
-            <w:r>
-              <w:rPr>
-                <w:rFonts w:eastAsia="SimSun" w:cstheme="minorHAnsi"/>
-                <w:color w:val="0070C0"/>
-                <w:sz w:val="20"/>
-                <w:szCs w:val="20"/>
-                <w:lang w:val="es-ES" w:eastAsia="zh-CN"/>
-              </w:rPr>
-              <w:t>Recibir un pago acorde con el trabajo realizado.</w:t>
-            </w:r>
-          </w:p>
-          <w:p>
-            <w:pPr>
-              <w:spacing w:before="120" w:after="120"/>
-              <w:jc w:val="both"/>
-              <w:rPr>
-                <w:b/>
-                <w:sz w:val="20"/>
-                <w:lang w:val="es-PA"/>
-              </w:rPr>
-            </w:pPr>
-            <w:r>
-              <w:rPr>
-                <w:rFonts w:eastAsia="SimSun" w:cstheme="minorHAnsi"/>
-                <w:color w:val="0070C0"/>
-                <w:sz w:val="20"/>
-                <w:szCs w:val="20"/>
-                <w:lang w:val="es-ES" w:eastAsia="zh-CN"/>
-              </w:rPr>
-              <w:t xml:space="preserve">Comunicación frecuente y </w:t>
-            </w:r>
-            <w:r>
-              <w:rPr>
-                <w:rFonts w:eastAsia="SimSun" w:cstheme="minorHAnsi"/>
-                <w:color w:val="0070C0"/>
-                <w:sz w:val="20"/>
-                <w:szCs w:val="20"/>
-                <w:lang w:val="es-ES" w:eastAsia="zh-CN"/>
-              </w:rPr>
-              <w:lastRenderedPageBreak/>
-              <w:t>clara con el equipo.</w:t>
-            </w:r>
-          </w:p>
-        </w:tc>
-      </w:tr>
-      <w:tr>
-        <w:tc>
-          <w:tcPr>
-            <w:tcW w:w="552" w:type="dxa"/>
-            <w:vAlign w:val="center"/>
-          </w:tcPr>
-          <w:p>
-            <w:pPr>
-              <w:spacing w:before="120" w:after="120"/>
-              <w:jc w:val="center"/>
-              <w:rPr>
-                <w:b/>
-                <w:sz w:val="20"/>
-                <w:lang w:val="es-PA"/>
-              </w:rPr>
-            </w:pPr>
-            <w:r>
-              <w:rPr>
-                <w:b/>
-                <w:sz w:val="20"/>
-                <w:lang w:val="es-PA"/>
-              </w:rPr>
-              <w:lastRenderedPageBreak/>
-              <w:t>4</w:t>
-            </w:r>
-          </w:p>
-        </w:tc>
-        <w:tc>
-          <w:tcPr>
-            <w:tcW w:w="1624" w:type="dxa"/>
-            <w:vAlign w:val="center"/>
-          </w:tcPr>
-          <w:p>
-            <w:pPr>
-              <w:spacing w:after="0" w:line="276" w:lineRule="auto"/>
-              <w:rPr>
-                <w:rFonts w:eastAsia="SimSun" w:cstheme="minorHAnsi"/>
-                <w:color w:val="0070C0"/>
-                <w:sz w:val="20"/>
-                <w:szCs w:val="20"/>
-                <w:lang w:val="es-ES" w:eastAsia="zh-CN"/>
-              </w:rPr>
-            </w:pPr>
-            <w:r>
-              <w:rPr>
-                <w:rFonts w:eastAsia="SimSun" w:cstheme="minorHAnsi"/>
-                <w:color w:val="0070C0"/>
-                <w:sz w:val="20"/>
-                <w:szCs w:val="20"/>
-                <w:lang w:val="es-ES" w:eastAsia="zh-CN"/>
-              </w:rPr>
-              <w:t>Juan Prieto Fernández</w:t>
-            </w:r>
-          </w:p>
-        </w:tc>
-        <w:tc>
-          <w:tcPr>
-            <w:tcW w:w="1760" w:type="dxa"/>
-            <w:vAlign w:val="center"/>
-          </w:tcPr>
-          <w:p>
-            <w:pPr>
-              <w:spacing w:after="0" w:line="276" w:lineRule="auto"/>
-              <w:rPr>
-                <w:rFonts w:eastAsia="SimSun" w:cstheme="minorHAnsi"/>
-                <w:color w:val="0070C0"/>
-                <w:sz w:val="20"/>
-                <w:szCs w:val="20"/>
-                <w:lang w:val="es-ES" w:eastAsia="zh-CN"/>
-              </w:rPr>
-            </w:pPr>
-            <w:r>
-              <w:rPr>
-                <w:rFonts w:eastAsia="SimSun" w:cstheme="minorHAnsi"/>
-                <w:color w:val="0070C0"/>
-                <w:sz w:val="20"/>
-                <w:szCs w:val="20"/>
-                <w:lang w:val="es-ES" w:eastAsia="zh-CN"/>
-              </w:rPr>
-              <w:t>G1.10</w:t>
-            </w:r>
-          </w:p>
-        </w:tc>
-        <w:tc>
-          <w:tcPr>
-            <w:tcW w:w="1541" w:type="dxa"/>
-            <w:vAlign w:val="center"/>
-          </w:tcPr>
-          <w:p>
-            <w:pPr>
-              <w:spacing w:after="0" w:line="276" w:lineRule="auto"/>
-              <w:rPr>
-                <w:rFonts w:eastAsia="SimSun" w:cstheme="minorHAnsi"/>
-                <w:color w:val="0070C0"/>
-                <w:sz w:val="20"/>
-                <w:szCs w:val="20"/>
-                <w:lang w:val="es-ES" w:eastAsia="zh-CN"/>
-              </w:rPr>
-            </w:pPr>
-            <w:r>
-              <w:rPr>
-                <w:rFonts w:eastAsia="SimSun" w:cstheme="minorHAnsi"/>
-                <w:color w:val="0070C0"/>
-                <w:sz w:val="20"/>
-                <w:szCs w:val="20"/>
-                <w:lang w:val="es-ES" w:eastAsia="zh-CN"/>
-              </w:rPr>
-              <w:t>Desarrollador</w:t>
-            </w:r>
-          </w:p>
-        </w:tc>
-        <w:tc>
-          <w:tcPr>
-            <w:tcW w:w="1253" w:type="dxa"/>
-            <w:vAlign w:val="center"/>
-          </w:tcPr>
-          <w:p>
-            <w:pPr>
-              <w:spacing w:after="0" w:line="276" w:lineRule="auto"/>
-              <w:rPr>
-                <w:rFonts w:eastAsia="SimSun" w:cstheme="minorHAnsi"/>
-                <w:color w:val="0070C0"/>
-                <w:sz w:val="20"/>
-                <w:szCs w:val="20"/>
-                <w:lang w:val="es-ES" w:eastAsia="zh-CN"/>
-              </w:rPr>
-            </w:pPr>
-            <w:r>
-              <w:rPr>
-                <w:rFonts w:eastAsia="SimSun" w:cstheme="minorHAnsi"/>
-                <w:color w:val="0070C0"/>
-                <w:sz w:val="20"/>
-                <w:szCs w:val="20"/>
-                <w:lang w:val="es-ES" w:eastAsia="zh-CN"/>
-              </w:rPr>
-              <w:t>Equipo de trabajo</w:t>
-            </w:r>
-          </w:p>
-        </w:tc>
-        <w:tc>
-          <w:tcPr>
-            <w:tcW w:w="2136" w:type="dxa"/>
-            <w:vAlign w:val="center"/>
-          </w:tcPr>
-          <w:p>
-            <w:pPr>
-              <w:spacing w:after="0" w:line="276" w:lineRule="auto"/>
-              <w:rPr>
-                <w:rFonts w:eastAsia="SimSun" w:cstheme="minorHAnsi"/>
-                <w:color w:val="0070C0"/>
-                <w:sz w:val="20"/>
-                <w:szCs w:val="20"/>
-                <w:lang w:val="es-ES" w:eastAsia="zh-CN"/>
-              </w:rPr>
-            </w:pPr>
-            <w:r>
-              <w:rPr>
-                <w:rFonts w:eastAsia="SimSun" w:cstheme="minorHAnsi"/>
-                <w:color w:val="0070C0"/>
-                <w:sz w:val="20"/>
-                <w:szCs w:val="20"/>
-                <w:lang w:val="es-ES" w:eastAsia="zh-CN"/>
-              </w:rPr>
-              <w:t>juaprifer@alum.us.es</w:t>
-            </w:r>
-          </w:p>
-        </w:tc>
-        <w:tc>
-          <w:tcPr>
-            <w:tcW w:w="1089" w:type="dxa"/>
-            <w:vAlign w:val="center"/>
-          </w:tcPr>
-          <w:p>
-            <w:pPr>
-              <w:spacing w:after="0" w:line="276" w:lineRule="auto"/>
-              <w:rPr>
-                <w:rFonts w:eastAsia="SimSun" w:cstheme="minorHAnsi"/>
-                <w:color w:val="0070C0"/>
-                <w:sz w:val="20"/>
-                <w:szCs w:val="20"/>
-                <w:lang w:val="es-ES" w:eastAsia="zh-CN"/>
-              </w:rPr>
-            </w:pPr>
-            <w:r>
-              <w:rPr>
-                <w:rFonts w:eastAsia="SimSun" w:cstheme="minorHAnsi"/>
-                <w:color w:val="0070C0"/>
-                <w:sz w:val="20"/>
-                <w:szCs w:val="20"/>
-                <w:lang w:val="es-ES" w:eastAsia="zh-CN"/>
-              </w:rPr>
-              <w:t>681 04 91 38</w:t>
-            </w:r>
-          </w:p>
-        </w:tc>
-        <w:tc>
-          <w:tcPr>
-            <w:tcW w:w="2245" w:type="dxa"/>
-            <w:vAlign w:val="center"/>
-          </w:tcPr>
-          <w:p>
-            <w:pPr>
-              <w:spacing w:after="0" w:line="276" w:lineRule="auto"/>
-              <w:rPr>
-                <w:b/>
-                <w:sz w:val="20"/>
-                <w:lang w:val="es-PA"/>
-              </w:rPr>
-            </w:pPr>
-            <w:r>
-              <w:rPr>
-                <w:rFonts w:eastAsia="SimSun" w:cstheme="minorHAnsi"/>
-                <w:color w:val="0070C0"/>
-                <w:sz w:val="20"/>
-                <w:szCs w:val="20"/>
-                <w:lang w:val="es-ES" w:eastAsia="zh-CN"/>
-              </w:rPr>
-              <w:t>Bajo</w:t>
-            </w:r>
-          </w:p>
-        </w:tc>
-        <w:tc>
-          <w:tcPr>
-            <w:tcW w:w="2416" w:type="dxa"/>
-            <w:vAlign w:val="center"/>
-          </w:tcPr>
-          <w:p>
-            <w:pPr>
-              <w:spacing w:after="0" w:line="276" w:lineRule="auto"/>
-              <w:rPr>
-                <w:rFonts w:eastAsia="SimSun" w:cstheme="minorHAnsi"/>
-                <w:color w:val="0070C0"/>
-                <w:sz w:val="20"/>
-                <w:szCs w:val="20"/>
-                <w:lang w:val="es-ES" w:eastAsia="zh-CN"/>
-              </w:rPr>
-            </w:pPr>
-            <w:r>
-              <w:rPr>
-                <w:rFonts w:eastAsia="SimSun" w:cstheme="minorHAnsi"/>
-                <w:color w:val="0070C0"/>
-                <w:sz w:val="20"/>
-                <w:szCs w:val="20"/>
-                <w:lang w:val="es-ES" w:eastAsia="zh-CN"/>
-              </w:rPr>
-              <w:t>Cumplir con las necesidades del proyecto para cubrir los criterios de éxito.</w:t>
-            </w:r>
-          </w:p>
-          <w:p>
-            <w:pPr>
-              <w:spacing w:after="0" w:line="276" w:lineRule="auto"/>
-              <w:rPr>
-                <w:rFonts w:eastAsia="SimSun" w:cstheme="minorHAnsi"/>
-                <w:color w:val="0070C0"/>
-                <w:sz w:val="20"/>
-                <w:szCs w:val="20"/>
-                <w:lang w:val="es-ES" w:eastAsia="zh-CN"/>
-              </w:rPr>
-            </w:pPr>
-            <w:r>
-              <w:rPr>
-                <w:rFonts w:eastAsia="SimSun" w:cstheme="minorHAnsi"/>
-                <w:color w:val="0070C0"/>
-                <w:sz w:val="20"/>
-                <w:szCs w:val="20"/>
-                <w:lang w:val="es-ES" w:eastAsia="zh-CN"/>
-              </w:rPr>
-              <w:t>Recibir un pago acorde con el trabajo realizado.</w:t>
-            </w:r>
-          </w:p>
-          <w:p>
-            <w:pPr>
-              <w:spacing w:before="120" w:after="120"/>
-              <w:jc w:val="both"/>
-              <w:rPr>
-                <w:b/>
-                <w:sz w:val="20"/>
-                <w:lang w:val="es-PA"/>
-              </w:rPr>
-            </w:pPr>
-            <w:r>
-              <w:rPr>
-                <w:rFonts w:eastAsia="SimSun" w:cstheme="minorHAnsi"/>
-                <w:color w:val="0070C0"/>
-                <w:sz w:val="20"/>
-                <w:szCs w:val="20"/>
-                <w:lang w:val="es-ES" w:eastAsia="zh-CN"/>
-              </w:rPr>
-              <w:t>Comunicación frecuente y clara con el equipo.</w:t>
-            </w:r>
-          </w:p>
-        </w:tc>
-      </w:tr>
-      <w:tr>
-        <w:tc>
-          <w:tcPr>
-            <w:tcW w:w="552" w:type="dxa"/>
-            <w:vAlign w:val="center"/>
-          </w:tcPr>
-          <w:p>
-            <w:pPr>
-              <w:spacing w:before="120" w:after="120"/>
-              <w:jc w:val="center"/>
-              <w:rPr>
-                <w:b/>
-                <w:sz w:val="20"/>
-                <w:lang w:val="es-PA"/>
-              </w:rPr>
-            </w:pPr>
-            <w:r>
-              <w:rPr>
-                <w:b/>
-                <w:sz w:val="20"/>
-                <w:lang w:val="es-PA"/>
-              </w:rPr>
-              <w:t>5</w:t>
-            </w:r>
-          </w:p>
-        </w:tc>
-        <w:tc>
-          <w:tcPr>
-            <w:tcW w:w="1624" w:type="dxa"/>
-            <w:vAlign w:val="center"/>
-          </w:tcPr>
-          <w:p>
-            <w:pPr>
-              <w:spacing w:after="0" w:line="276" w:lineRule="auto"/>
-              <w:rPr>
-                <w:rFonts w:eastAsia="SimSun" w:cstheme="minorHAnsi"/>
-                <w:color w:val="0070C0"/>
-                <w:sz w:val="20"/>
-                <w:szCs w:val="20"/>
-                <w:lang w:val="es-ES" w:eastAsia="zh-CN"/>
-              </w:rPr>
-            </w:pPr>
-            <w:r>
-              <w:rPr>
-                <w:rFonts w:eastAsia="SimSun" w:cstheme="minorHAnsi"/>
-                <w:color w:val="0070C0"/>
-                <w:sz w:val="20"/>
-                <w:szCs w:val="20"/>
-                <w:lang w:val="es-ES" w:eastAsia="zh-CN"/>
-              </w:rPr>
-              <w:t>Jesús Torres Valderrama</w:t>
-            </w:r>
-          </w:p>
-        </w:tc>
-        <w:tc>
-          <w:tcPr>
-            <w:tcW w:w="1760" w:type="dxa"/>
-            <w:vAlign w:val="center"/>
-          </w:tcPr>
-          <w:p>
-            <w:pPr>
-              <w:spacing w:after="0" w:line="276" w:lineRule="auto"/>
-              <w:rPr>
-                <w:rFonts w:eastAsia="SimSun" w:cstheme="minorHAnsi"/>
-                <w:color w:val="0070C0"/>
-                <w:sz w:val="20"/>
-                <w:szCs w:val="20"/>
-                <w:lang w:val="es-ES" w:eastAsia="zh-CN"/>
-              </w:rPr>
-            </w:pPr>
-            <w:r>
-              <w:rPr>
-                <w:rFonts w:eastAsia="SimSun" w:cstheme="minorHAnsi"/>
-                <w:color w:val="0070C0"/>
-                <w:sz w:val="20"/>
-                <w:szCs w:val="20"/>
-                <w:lang w:val="es-ES" w:eastAsia="zh-CN"/>
-              </w:rPr>
-              <w:t>Empresa de distribución de bienes</w:t>
-            </w:r>
-          </w:p>
-        </w:tc>
-        <w:tc>
-          <w:tcPr>
-            <w:tcW w:w="1541" w:type="dxa"/>
-            <w:vAlign w:val="center"/>
-          </w:tcPr>
-          <w:p>
-            <w:pPr>
-              <w:spacing w:after="0" w:line="276" w:lineRule="auto"/>
-              <w:rPr>
-                <w:rFonts w:eastAsia="SimSun" w:cstheme="minorHAnsi"/>
-                <w:color w:val="0070C0"/>
-                <w:sz w:val="20"/>
-                <w:szCs w:val="20"/>
-                <w:lang w:val="es-ES" w:eastAsia="zh-CN"/>
-              </w:rPr>
-            </w:pPr>
-            <w:r>
-              <w:rPr>
-                <w:rFonts w:eastAsia="SimSun" w:cstheme="minorHAnsi"/>
-                <w:color w:val="0070C0"/>
-                <w:sz w:val="20"/>
-                <w:szCs w:val="20"/>
-                <w:lang w:val="es-ES" w:eastAsia="zh-CN"/>
-              </w:rPr>
-              <w:t>Responsable de la cuenta comercial</w:t>
-            </w:r>
-          </w:p>
-        </w:tc>
-        <w:tc>
-          <w:tcPr>
-            <w:tcW w:w="1253" w:type="dxa"/>
-            <w:vAlign w:val="center"/>
-          </w:tcPr>
-          <w:p>
-            <w:pPr>
-              <w:spacing w:after="0" w:line="276" w:lineRule="auto"/>
-              <w:rPr>
-                <w:rFonts w:eastAsia="SimSun" w:cstheme="minorHAnsi"/>
-                <w:color w:val="0070C0"/>
-                <w:sz w:val="20"/>
-                <w:szCs w:val="20"/>
-                <w:lang w:val="es-ES" w:eastAsia="zh-CN"/>
-              </w:rPr>
-            </w:pPr>
-            <w:r>
-              <w:rPr>
-                <w:rFonts w:eastAsia="SimSun" w:cstheme="minorHAnsi"/>
-                <w:color w:val="0070C0"/>
-                <w:sz w:val="20"/>
-                <w:szCs w:val="20"/>
-                <w:lang w:val="es-ES" w:eastAsia="zh-CN"/>
-              </w:rPr>
-              <w:t>Patrocinador</w:t>
-            </w:r>
-          </w:p>
-        </w:tc>
-        <w:tc>
-          <w:tcPr>
-            <w:tcW w:w="2136" w:type="dxa"/>
-            <w:vAlign w:val="center"/>
-          </w:tcPr>
-          <w:p>
-            <w:pPr>
-              <w:spacing w:after="0" w:line="276" w:lineRule="auto"/>
-              <w:rPr>
-                <w:rFonts w:eastAsia="SimSun" w:cstheme="minorHAnsi"/>
-                <w:color w:val="0070C0"/>
-                <w:sz w:val="20"/>
-                <w:szCs w:val="20"/>
-                <w:lang w:val="es-ES" w:eastAsia="zh-CN"/>
-              </w:rPr>
-            </w:pPr>
-            <w:r>
-              <w:rPr>
-                <w:rFonts w:eastAsia="SimSun" w:cstheme="minorHAnsi"/>
-                <w:color w:val="0070C0"/>
-                <w:sz w:val="20"/>
-                <w:szCs w:val="20"/>
-                <w:lang w:val="es-ES" w:eastAsia="zh-CN"/>
-              </w:rPr>
-              <w:t>jtorres@us.es</w:t>
-            </w:r>
-          </w:p>
-        </w:tc>
-        <w:tc>
-          <w:tcPr>
-            <w:tcW w:w="1089" w:type="dxa"/>
-            <w:vAlign w:val="center"/>
-          </w:tcPr>
-          <w:p>
-            <w:pPr>
-              <w:spacing w:after="0" w:line="276" w:lineRule="auto"/>
-              <w:rPr>
-                <w:rFonts w:eastAsia="SimSun" w:cstheme="minorHAnsi"/>
-                <w:color w:val="0070C0"/>
-                <w:sz w:val="20"/>
-                <w:szCs w:val="20"/>
-                <w:lang w:val="es-ES" w:eastAsia="zh-CN"/>
-              </w:rPr>
-            </w:pPr>
-          </w:p>
-        </w:tc>
-        <w:tc>
-          <w:tcPr>
-            <w:tcW w:w="2245" w:type="dxa"/>
-            <w:vAlign w:val="center"/>
-          </w:tcPr>
-          <w:p>
-            <w:pPr>
-              <w:spacing w:after="0" w:line="276" w:lineRule="auto"/>
-              <w:rPr>
-                <w:b/>
-                <w:sz w:val="20"/>
-                <w:lang w:val="es-PA"/>
-              </w:rPr>
-            </w:pPr>
-            <w:r>
-              <w:rPr>
                 <w:rFonts w:eastAsia="SimSun" w:cstheme="minorHAnsi"/>
                 <w:color w:val="0070C0"/>
                 <w:sz w:val="20"/>
@@ -2281,7 +1463,7 @@
         </w:tc>
         <w:tc>
           <w:tcPr>
-            <w:tcW w:w="2416" w:type="dxa"/>
+            <w:tcW w:w="2411" w:type="dxa"/>
             <w:vAlign w:val="center"/>
           </w:tcPr>
           <w:p>

</xml_diff>

<commit_message>
docs: :memo: Completado registro de requisitos, modificado registro de interesados
</commit_message>
<xml_diff>
--- a/wip/semana 1/REGISTRO DE INTERESADOS_v3.docx
+++ b/wip/semana 1/REGISTRO DE INTERESADOS_v3.docx
@@ -1,6 +1,6 @@
 
 <file path=word/document.xml><?xml version="1.0" encoding="utf-8"?>
-<w:document xmlns:wpc="http://schemas.microsoft.com/office/word/2010/wordprocessingCanvas" xmlns:cx="http://schemas.microsoft.com/office/drawing/2014/chartex" xmlns:cx1="http://schemas.microsoft.com/office/drawing/2015/9/8/chartex" xmlns:cx2="http://schemas.microsoft.com/office/drawing/2015/10/21/chartex" xmlns:cx3="http://schemas.microsoft.com/office/drawing/2016/5/9/chartex" xmlns:cx4="http://schemas.microsoft.com/office/drawing/2016/5/10/chartex" xmlns:cx5="http://schemas.microsoft.com/office/drawing/2016/5/11/chartex" xmlns:cx6="http://schemas.microsoft.com/office/drawing/2016/5/12/chartex" xmlns:cx7="http://schemas.microsoft.com/office/drawing/2016/5/13/chartex" xmlns:cx8="http://schemas.microsoft.com/office/drawing/2016/5/14/chartex" xmlns:mc="http://schemas.openxmlformats.org/markup-compatibility/2006" xmlns:aink="http://schemas.microsoft.com/office/drawing/2016/ink" xmlns:am3d="http://schemas.microsoft.com/office/drawing/2017/model3d" xmlns:o="urn:schemas-microsoft-com:office:office" xmlns:oel="http://schemas.microsoft.com/office/2019/extlst" xmlns:r="http://schemas.openxmlformats.org/officeDocument/2006/relationships" xmlns:m="http://schemas.openxmlformats.org/officeDocument/2006/math" xmlns:v="urn:schemas-microsoft-com:vml" xmlns:wp14="http://schemas.microsoft.com/office/word/2010/wordprocessingDrawing" xmlns:wp="http://schemas.openxmlformats.org/drawingml/2006/wordprocessingDrawing" xmlns:w10="urn:schemas-microsoft-com:office:word" xmlns:w="http://schemas.openxmlformats.org/wordprocessingml/2006/main" xmlns:w14="http://schemas.microsoft.com/office/word/2010/wordml" xmlns:w15="http://schemas.microsoft.com/office/word/2012/wordml" xmlns:w16cex="http://schemas.microsoft.com/office/word/2018/wordml/cex" xmlns:w16cid="http://schemas.microsoft.com/office/word/2016/wordml/cid" xmlns:w16="http://schemas.microsoft.com/office/word/2018/wordml" xmlns:w16du="http://schemas.microsoft.com/office/word/2023/wordml/word16du" xmlns:w16sdtdh="http://schemas.microsoft.com/office/word/2020/wordml/sdtdatahash" xmlns:w16sdtfl="http://schemas.microsoft.com/office/word/2024/wordml/sdtformatlock" xmlns:w16se="http://schemas.microsoft.com/office/word/2015/wordml/symex" xmlns:wpg="http://schemas.microsoft.com/office/word/2010/wordprocessingGroup" xmlns:wpi="http://schemas.microsoft.com/office/word/2010/wordprocessingInk" xmlns:wne="http://schemas.microsoft.com/office/word/2006/wordml" xmlns:wps="http://schemas.microsoft.com/office/word/2010/wordprocessingShape" mc:Ignorable="w14 w15 w16se w16cid w16 w16cex w16sdtdh w16sdtfl w16du wp14">
+<w:document xmlns:wpc="http://schemas.microsoft.com/office/word/2010/wordprocessingCanvas" xmlns:cx="http://schemas.microsoft.com/office/drawing/2014/chartex" xmlns:cx1="http://schemas.microsoft.com/office/drawing/2015/9/8/chartex" xmlns:cx2="http://schemas.microsoft.com/office/drawing/2015/10/21/chartex" xmlns:cx3="http://schemas.microsoft.com/office/drawing/2016/5/9/chartex" xmlns:cx4="http://schemas.microsoft.com/office/drawing/2016/5/10/chartex" xmlns:cx5="http://schemas.microsoft.com/office/drawing/2016/5/11/chartex" xmlns:cx6="http://schemas.microsoft.com/office/drawing/2016/5/12/chartex" xmlns:cx7="http://schemas.microsoft.com/office/drawing/2016/5/13/chartex" xmlns:cx8="http://schemas.microsoft.com/office/drawing/2016/5/14/chartex" xmlns:mc="http://schemas.openxmlformats.org/markup-compatibility/2006" xmlns:aink="http://schemas.microsoft.com/office/drawing/2016/ink" xmlns:am3d="http://schemas.microsoft.com/office/drawing/2017/model3d" xmlns:o="urn:schemas-microsoft-com:office:office" xmlns:r="http://schemas.openxmlformats.org/officeDocument/2006/relationships" xmlns:m="http://schemas.openxmlformats.org/officeDocument/2006/math" xmlns:v="urn:schemas-microsoft-com:vml" xmlns:wp14="http://schemas.microsoft.com/office/word/2010/wordprocessingDrawing" xmlns:wp="http://schemas.openxmlformats.org/drawingml/2006/wordprocessingDrawing" xmlns:w10="urn:schemas-microsoft-com:office:word" xmlns:w="http://schemas.openxmlformats.org/wordprocessingml/2006/main" xmlns:w14="http://schemas.microsoft.com/office/word/2010/wordml" xmlns:w15="http://schemas.microsoft.com/office/word/2012/wordml" xmlns:w16cex="http://schemas.microsoft.com/office/word/2018/wordml/cex" xmlns:w16cid="http://schemas.microsoft.com/office/word/2016/wordml/cid" xmlns:w16="http://schemas.microsoft.com/office/word/2018/wordml" xmlns:w16sdtdh="http://schemas.microsoft.com/office/word/2020/wordml/sdtdatahash" xmlns:w16se="http://schemas.microsoft.com/office/word/2015/wordml/symex" xmlns:wpg="http://schemas.microsoft.com/office/word/2010/wordprocessingGroup" xmlns:wpi="http://schemas.microsoft.com/office/word/2010/wordprocessingInk" xmlns:wne="http://schemas.microsoft.com/office/word/2006/wordml" xmlns:wps="http://schemas.microsoft.com/office/word/2010/wordprocessingShape" mc:Ignorable="w14 w15 w16se w16cid w16 w16cex w16sdtdh wp14">
   <w:body>
     <w:p>
       <w:pPr>
@@ -690,6 +690,107 @@
           </w:p>
         </w:tc>
       </w:tr>
+      <w:tr>
+        <w:tc>
+          <w:tcPr>
+            <w:tcW w:w="605" w:type="pct"/>
+            <w:tcBorders>
+              <w:top w:val="single" w:sz="4" w:space="0" w:color="7F7F7F" w:themeColor="text1" w:themeTint="80"/>
+              <w:left w:val="single" w:sz="4" w:space="0" w:color="7F7F7F" w:themeColor="text1" w:themeTint="80"/>
+              <w:bottom w:val="single" w:sz="4" w:space="0" w:color="7F7F7F" w:themeColor="text1" w:themeTint="80"/>
+              <w:right w:val="single" w:sz="4" w:space="0" w:color="7F7F7F" w:themeColor="text1" w:themeTint="80"/>
+            </w:tcBorders>
+          </w:tcPr>
+          <w:p>
+            <w:pPr>
+              <w:spacing w:after="0"/>
+              <w:rPr>
+                <w:rFonts w:eastAsia="SimSun" w:cstheme="minorHAnsi"/>
+                <w:color w:val="0070C0"/>
+                <w:sz w:val="20"/>
+                <w:szCs w:val="20"/>
+                <w:lang w:val="es-ES" w:eastAsia="zh-CN"/>
+              </w:rPr>
+            </w:pPr>
+            <w:r>
+              <w:rPr>
+                <w:rFonts w:eastAsia="SimSun" w:cstheme="minorHAnsi"/>
+                <w:color w:val="0070C0"/>
+                <w:sz w:val="20"/>
+                <w:szCs w:val="20"/>
+                <w:lang w:val="es-ES" w:eastAsia="zh-CN"/>
+              </w:rPr>
+              <w:t>29/09/2025</w:t>
+            </w:r>
+          </w:p>
+        </w:tc>
+        <w:tc>
+          <w:tcPr>
+            <w:tcW w:w="977" w:type="pct"/>
+            <w:tcBorders>
+              <w:top w:val="single" w:sz="4" w:space="0" w:color="7F7F7F" w:themeColor="text1" w:themeTint="80"/>
+              <w:left w:val="single" w:sz="4" w:space="0" w:color="7F7F7F" w:themeColor="text1" w:themeTint="80"/>
+              <w:bottom w:val="single" w:sz="4" w:space="0" w:color="7F7F7F" w:themeColor="text1" w:themeTint="80"/>
+              <w:right w:val="single" w:sz="4" w:space="0" w:color="7F7F7F" w:themeColor="text1" w:themeTint="80"/>
+            </w:tcBorders>
+          </w:tcPr>
+          <w:p>
+            <w:pPr>
+              <w:spacing w:after="0"/>
+              <w:rPr>
+                <w:rFonts w:eastAsia="SimSun" w:cstheme="minorHAnsi"/>
+                <w:color w:val="0070C0"/>
+                <w:sz w:val="20"/>
+                <w:szCs w:val="20"/>
+                <w:lang w:val="es-ES" w:eastAsia="zh-CN"/>
+              </w:rPr>
+            </w:pPr>
+            <w:r>
+              <w:rPr>
+                <w:rFonts w:eastAsia="SimSun" w:cstheme="minorHAnsi"/>
+                <w:color w:val="0070C0"/>
+                <w:sz w:val="20"/>
+                <w:szCs w:val="20"/>
+                <w:lang w:val="es-ES" w:eastAsia="zh-CN"/>
+              </w:rPr>
+              <w:t>Director</w:t>
+            </w:r>
+          </w:p>
+        </w:tc>
+        <w:tc>
+          <w:tcPr>
+            <w:tcW w:w="3418" w:type="pct"/>
+            <w:tcBorders>
+              <w:top w:val="single" w:sz="4" w:space="0" w:color="7F7F7F" w:themeColor="text1" w:themeTint="80"/>
+              <w:left w:val="single" w:sz="4" w:space="0" w:color="7F7F7F" w:themeColor="text1" w:themeTint="80"/>
+              <w:bottom w:val="single" w:sz="4" w:space="0" w:color="7F7F7F" w:themeColor="text1" w:themeTint="80"/>
+              <w:right w:val="single" w:sz="4" w:space="0" w:color="7F7F7F" w:themeColor="text1" w:themeTint="80"/>
+            </w:tcBorders>
+          </w:tcPr>
+          <w:p>
+            <w:pPr>
+              <w:spacing w:after="0"/>
+              <w:rPr>
+                <w:rFonts w:eastAsia="SimSun" w:cstheme="minorHAnsi"/>
+                <w:color w:val="0070C0"/>
+                <w:sz w:val="20"/>
+                <w:szCs w:val="20"/>
+                <w:lang w:val="es-ES" w:eastAsia="zh-CN"/>
+              </w:rPr>
+            </w:pPr>
+            <w:r>
+              <w:rPr>
+                <w:rFonts w:eastAsia="SimSun" w:cstheme="minorHAnsi"/>
+                <w:color w:val="0070C0"/>
+                <w:sz w:val="20"/>
+                <w:szCs w:val="20"/>
+                <w:lang w:val="es-ES" w:eastAsia="zh-CN"/>
+              </w:rPr>
+              <w:t>Añadidos los usuarios como interesados.</w:t>
+            </w:r>
+          </w:p>
+        </w:tc>
+      </w:tr>
     </w:tbl>
     <w:p>
       <w:pPr>
@@ -1552,6 +1653,237 @@
           </w:p>
         </w:tc>
       </w:tr>
+      <w:tr>
+        <w:tc>
+          <w:tcPr>
+            <w:tcW w:w="551" w:type="dxa"/>
+            <w:vAlign w:val="center"/>
+          </w:tcPr>
+          <w:p>
+            <w:pPr>
+              <w:spacing w:before="120" w:after="120"/>
+              <w:jc w:val="center"/>
+              <w:rPr>
+                <w:b/>
+                <w:sz w:val="20"/>
+                <w:lang w:val="es-PA"/>
+              </w:rPr>
+            </w:pPr>
+            <w:r>
+              <w:rPr>
+                <w:b/>
+                <w:sz w:val="20"/>
+                <w:lang w:val="es-PA"/>
+              </w:rPr>
+              <w:t>3</w:t>
+            </w:r>
+          </w:p>
+        </w:tc>
+        <w:tc>
+          <w:tcPr>
+            <w:tcW w:w="1621" w:type="dxa"/>
+            <w:vAlign w:val="center"/>
+          </w:tcPr>
+          <w:p>
+            <w:pPr>
+              <w:spacing w:after="0"/>
+              <w:rPr>
+                <w:rFonts w:eastAsia="SimSun" w:cstheme="minorHAnsi"/>
+                <w:color w:val="0070C0"/>
+                <w:sz w:val="20"/>
+                <w:szCs w:val="20"/>
+                <w:lang w:val="es-ES" w:eastAsia="zh-CN"/>
+              </w:rPr>
+            </w:pPr>
+            <w:r>
+              <w:rPr>
+                <w:rFonts w:eastAsia="SimSun" w:cstheme="minorHAnsi"/>
+                <w:color w:val="0070C0"/>
+                <w:sz w:val="20"/>
+                <w:szCs w:val="20"/>
+                <w:lang w:val="es-ES" w:eastAsia="zh-CN"/>
+              </w:rPr>
+              <w:t>Usuarios</w:t>
+            </w:r>
+          </w:p>
+        </w:tc>
+        <w:tc>
+          <w:tcPr>
+            <w:tcW w:w="1759" w:type="dxa"/>
+            <w:vAlign w:val="center"/>
+          </w:tcPr>
+          <w:p>
+            <w:pPr>
+              <w:spacing w:after="0"/>
+              <w:rPr>
+                <w:rFonts w:eastAsia="SimSun" w:cstheme="minorHAnsi"/>
+                <w:color w:val="0070C0"/>
+                <w:sz w:val="20"/>
+                <w:szCs w:val="20"/>
+                <w:lang w:val="es-ES" w:eastAsia="zh-CN"/>
+              </w:rPr>
+            </w:pPr>
+            <w:r>
+              <w:rPr>
+                <w:rFonts w:eastAsia="SimSun" w:cstheme="minorHAnsi"/>
+                <w:color w:val="0070C0"/>
+                <w:sz w:val="20"/>
+                <w:szCs w:val="20"/>
+                <w:lang w:val="es-ES" w:eastAsia="zh-CN"/>
+              </w:rPr>
+              <w:t>No aplica</w:t>
+            </w:r>
+          </w:p>
+        </w:tc>
+        <w:tc>
+          <w:tcPr>
+            <w:tcW w:w="1541" w:type="dxa"/>
+            <w:vAlign w:val="center"/>
+          </w:tcPr>
+          <w:p>
+            <w:pPr>
+              <w:spacing w:after="0"/>
+              <w:rPr>
+                <w:rFonts w:eastAsia="SimSun" w:cstheme="minorHAnsi"/>
+                <w:color w:val="0070C0"/>
+                <w:sz w:val="20"/>
+                <w:szCs w:val="20"/>
+                <w:lang w:val="es-ES" w:eastAsia="zh-CN"/>
+              </w:rPr>
+            </w:pPr>
+            <w:r>
+              <w:rPr>
+                <w:rFonts w:eastAsia="SimSun" w:cstheme="minorHAnsi"/>
+                <w:color w:val="0070C0"/>
+                <w:sz w:val="20"/>
+                <w:szCs w:val="20"/>
+                <w:lang w:val="es-ES" w:eastAsia="zh-CN"/>
+              </w:rPr>
+              <w:t>No aplica</w:t>
+            </w:r>
+          </w:p>
+        </w:tc>
+        <w:tc>
+          <w:tcPr>
+            <w:tcW w:w="1269" w:type="dxa"/>
+            <w:vAlign w:val="center"/>
+          </w:tcPr>
+          <w:p>
+            <w:pPr>
+              <w:spacing w:after="0"/>
+              <w:rPr>
+                <w:rFonts w:eastAsia="SimSun" w:cstheme="minorHAnsi"/>
+                <w:color w:val="0070C0"/>
+                <w:sz w:val="20"/>
+                <w:szCs w:val="20"/>
+                <w:lang w:val="es-ES" w:eastAsia="zh-CN"/>
+              </w:rPr>
+            </w:pPr>
+            <w:r>
+              <w:rPr>
+                <w:rFonts w:eastAsia="SimSun" w:cstheme="minorHAnsi"/>
+                <w:color w:val="0070C0"/>
+                <w:sz w:val="20"/>
+                <w:szCs w:val="20"/>
+                <w:lang w:val="es-ES" w:eastAsia="zh-CN"/>
+              </w:rPr>
+              <w:t>No aplica</w:t>
+            </w:r>
+          </w:p>
+        </w:tc>
+        <w:tc>
+          <w:tcPr>
+            <w:tcW w:w="2136" w:type="dxa"/>
+            <w:vAlign w:val="center"/>
+          </w:tcPr>
+          <w:p>
+            <w:pPr>
+              <w:spacing w:after="0"/>
+              <w:rPr>
+                <w:rFonts w:eastAsia="SimSun" w:cstheme="minorHAnsi"/>
+                <w:color w:val="0070C0"/>
+                <w:sz w:val="20"/>
+                <w:szCs w:val="20"/>
+                <w:lang w:val="es-ES" w:eastAsia="zh-CN"/>
+              </w:rPr>
+            </w:pPr>
+          </w:p>
+        </w:tc>
+        <w:tc>
+          <w:tcPr>
+            <w:tcW w:w="1089" w:type="dxa"/>
+            <w:vAlign w:val="center"/>
+          </w:tcPr>
+          <w:p>
+            <w:pPr>
+              <w:spacing w:after="0"/>
+              <w:rPr>
+                <w:rFonts w:eastAsia="SimSun" w:cstheme="minorHAnsi"/>
+                <w:color w:val="0070C0"/>
+                <w:sz w:val="20"/>
+                <w:szCs w:val="20"/>
+                <w:lang w:val="es-ES" w:eastAsia="zh-CN"/>
+              </w:rPr>
+            </w:pPr>
+          </w:p>
+        </w:tc>
+        <w:tc>
+          <w:tcPr>
+            <w:tcW w:w="2239" w:type="dxa"/>
+            <w:vAlign w:val="center"/>
+          </w:tcPr>
+          <w:p>
+            <w:pPr>
+              <w:spacing w:after="0"/>
+              <w:rPr>
+                <w:rFonts w:eastAsia="SimSun" w:cstheme="minorHAnsi"/>
+                <w:color w:val="0070C0"/>
+                <w:sz w:val="20"/>
+                <w:szCs w:val="20"/>
+                <w:lang w:val="es-ES" w:eastAsia="zh-CN"/>
+              </w:rPr>
+            </w:pPr>
+            <w:r>
+              <w:rPr>
+                <w:rFonts w:eastAsia="SimSun" w:cstheme="minorHAnsi"/>
+                <w:color w:val="0070C0"/>
+                <w:sz w:val="20"/>
+                <w:szCs w:val="20"/>
+                <w:lang w:val="es-ES" w:eastAsia="zh-CN"/>
+              </w:rPr>
+              <w:t>Bajo</w:t>
+            </w:r>
+          </w:p>
+        </w:tc>
+        <w:tc>
+          <w:tcPr>
+            <w:tcW w:w="2411" w:type="dxa"/>
+            <w:vAlign w:val="center"/>
+          </w:tcPr>
+          <w:p>
+            <w:pPr>
+              <w:spacing w:after="0"/>
+              <w:rPr>
+                <w:rFonts w:eastAsia="SimSun" w:cstheme="minorHAnsi"/>
+                <w:color w:val="0070C0"/>
+                <w:sz w:val="20"/>
+                <w:szCs w:val="20"/>
+                <w:lang w:val="es-ES" w:eastAsia="zh-CN"/>
+              </w:rPr>
+            </w:pPr>
+            <w:r>
+              <w:rPr>
+                <w:rFonts w:eastAsia="SimSun" w:cstheme="minorHAnsi"/>
+                <w:color w:val="0070C0"/>
+                <w:sz w:val="20"/>
+                <w:szCs w:val="20"/>
+                <w:lang w:val="es-ES" w:eastAsia="zh-CN"/>
+              </w:rPr>
+              <w:t>Espera poder realizar las compras de productos y servicios de cosmética de forma rápida y clara.</w:t>
+            </w:r>
+          </w:p>
+        </w:tc>
+      </w:tr>
     </w:tbl>
     <w:p>
       <w:pPr>
@@ -1606,7 +1938,7 @@
 </file>
 
 <file path=word/endnotes.xml><?xml version="1.0" encoding="utf-8"?>
-<w:endnotes xmlns:wpc="http://schemas.microsoft.com/office/word/2010/wordprocessingCanvas" xmlns:cx="http://schemas.microsoft.com/office/drawing/2014/chartex" xmlns:cx1="http://schemas.microsoft.com/office/drawing/2015/9/8/chartex" xmlns:cx2="http://schemas.microsoft.com/office/drawing/2015/10/21/chartex" xmlns:cx3="http://schemas.microsoft.com/office/drawing/2016/5/9/chartex" xmlns:cx4="http://schemas.microsoft.com/office/drawing/2016/5/10/chartex" xmlns:cx5="http://schemas.microsoft.com/office/drawing/2016/5/11/chartex" xmlns:cx6="http://schemas.microsoft.com/office/drawing/2016/5/12/chartex" xmlns:cx7="http://schemas.microsoft.com/office/drawing/2016/5/13/chartex" xmlns:cx8="http://schemas.microsoft.com/office/drawing/2016/5/14/chartex" xmlns:mc="http://schemas.openxmlformats.org/markup-compatibility/2006" xmlns:aink="http://schemas.microsoft.com/office/drawing/2016/ink" xmlns:am3d="http://schemas.microsoft.com/office/drawing/2017/model3d" xmlns:o="urn:schemas-microsoft-com:office:office" xmlns:oel="http://schemas.microsoft.com/office/2019/extlst" xmlns:r="http://schemas.openxmlformats.org/officeDocument/2006/relationships" xmlns:m="http://schemas.openxmlformats.org/officeDocument/2006/math" xmlns:v="urn:schemas-microsoft-com:vml" xmlns:wp14="http://schemas.microsoft.com/office/word/2010/wordprocessingDrawing" xmlns:wp="http://schemas.openxmlformats.org/drawingml/2006/wordprocessingDrawing" xmlns:w10="urn:schemas-microsoft-com:office:word" xmlns:w="http://schemas.openxmlformats.org/wordprocessingml/2006/main" xmlns:w14="http://schemas.microsoft.com/office/word/2010/wordml" xmlns:w15="http://schemas.microsoft.com/office/word/2012/wordml" xmlns:w16cex="http://schemas.microsoft.com/office/word/2018/wordml/cex" xmlns:w16cid="http://schemas.microsoft.com/office/word/2016/wordml/cid" xmlns:w16="http://schemas.microsoft.com/office/word/2018/wordml" xmlns:w16du="http://schemas.microsoft.com/office/word/2023/wordml/word16du" xmlns:w16sdtdh="http://schemas.microsoft.com/office/word/2020/wordml/sdtdatahash" xmlns:w16sdtfl="http://schemas.microsoft.com/office/word/2024/wordml/sdtformatlock" xmlns:w16se="http://schemas.microsoft.com/office/word/2015/wordml/symex" xmlns:wpg="http://schemas.microsoft.com/office/word/2010/wordprocessingGroup" xmlns:wpi="http://schemas.microsoft.com/office/word/2010/wordprocessingInk" xmlns:wne="http://schemas.microsoft.com/office/word/2006/wordml" xmlns:wps="http://schemas.microsoft.com/office/word/2010/wordprocessingShape" mc:Ignorable="w14 w15 w16se w16cid w16 w16cex w16sdtdh w16sdtfl w16du wp14">
+<w:endnotes xmlns:wpc="http://schemas.microsoft.com/office/word/2010/wordprocessingCanvas" xmlns:cx="http://schemas.microsoft.com/office/drawing/2014/chartex" xmlns:cx1="http://schemas.microsoft.com/office/drawing/2015/9/8/chartex" xmlns:cx2="http://schemas.microsoft.com/office/drawing/2015/10/21/chartex" xmlns:cx3="http://schemas.microsoft.com/office/drawing/2016/5/9/chartex" xmlns:cx4="http://schemas.microsoft.com/office/drawing/2016/5/10/chartex" xmlns:cx5="http://schemas.microsoft.com/office/drawing/2016/5/11/chartex" xmlns:cx6="http://schemas.microsoft.com/office/drawing/2016/5/12/chartex" xmlns:cx7="http://schemas.microsoft.com/office/drawing/2016/5/13/chartex" xmlns:cx8="http://schemas.microsoft.com/office/drawing/2016/5/14/chartex" xmlns:mc="http://schemas.openxmlformats.org/markup-compatibility/2006" xmlns:aink="http://schemas.microsoft.com/office/drawing/2016/ink" xmlns:am3d="http://schemas.microsoft.com/office/drawing/2017/model3d" xmlns:o="urn:schemas-microsoft-com:office:office" xmlns:r="http://schemas.openxmlformats.org/officeDocument/2006/relationships" xmlns:m="http://schemas.openxmlformats.org/officeDocument/2006/math" xmlns:v="urn:schemas-microsoft-com:vml" xmlns:wp14="http://schemas.microsoft.com/office/word/2010/wordprocessingDrawing" xmlns:wp="http://schemas.openxmlformats.org/drawingml/2006/wordprocessingDrawing" xmlns:w10="urn:schemas-microsoft-com:office:word" xmlns:w="http://schemas.openxmlformats.org/wordprocessingml/2006/main" xmlns:w14="http://schemas.microsoft.com/office/word/2010/wordml" xmlns:w15="http://schemas.microsoft.com/office/word/2012/wordml" xmlns:w16cex="http://schemas.microsoft.com/office/word/2018/wordml/cex" xmlns:w16cid="http://schemas.microsoft.com/office/word/2016/wordml/cid" xmlns:w16="http://schemas.microsoft.com/office/word/2018/wordml" xmlns:w16sdtdh="http://schemas.microsoft.com/office/word/2020/wordml/sdtdatahash" xmlns:w16se="http://schemas.microsoft.com/office/word/2015/wordml/symex" xmlns:wpg="http://schemas.microsoft.com/office/word/2010/wordprocessingGroup" xmlns:wpi="http://schemas.microsoft.com/office/word/2010/wordprocessingInk" xmlns:wne="http://schemas.microsoft.com/office/word/2006/wordml" xmlns:wps="http://schemas.microsoft.com/office/word/2010/wordprocessingShape" mc:Ignorable="w14 w15 w16se w16cid w16 w16cex w16sdtdh wp14">
   <w:endnote w:type="separator" w:id="-1">
     <w:p>
       <w:pPr>
@@ -1631,7 +1963,7 @@
 </file>
 
 <file path=word/footer1.xml><?xml version="1.0" encoding="utf-8"?>
-<w:ftr xmlns:wpc="http://schemas.microsoft.com/office/word/2010/wordprocessingCanvas" xmlns:cx="http://schemas.microsoft.com/office/drawing/2014/chartex" xmlns:cx1="http://schemas.microsoft.com/office/drawing/2015/9/8/chartex" xmlns:cx2="http://schemas.microsoft.com/office/drawing/2015/10/21/chartex" xmlns:cx3="http://schemas.microsoft.com/office/drawing/2016/5/9/chartex" xmlns:cx4="http://schemas.microsoft.com/office/drawing/2016/5/10/chartex" xmlns:cx5="http://schemas.microsoft.com/office/drawing/2016/5/11/chartex" xmlns:cx6="http://schemas.microsoft.com/office/drawing/2016/5/12/chartex" xmlns:cx7="http://schemas.microsoft.com/office/drawing/2016/5/13/chartex" xmlns:cx8="http://schemas.microsoft.com/office/drawing/2016/5/14/chartex" xmlns:mc="http://schemas.openxmlformats.org/markup-compatibility/2006" xmlns:aink="http://schemas.microsoft.com/office/drawing/2016/ink" xmlns:am3d="http://schemas.microsoft.com/office/drawing/2017/model3d" xmlns:o="urn:schemas-microsoft-com:office:office" xmlns:oel="http://schemas.microsoft.com/office/2019/extlst" xmlns:r="http://schemas.openxmlformats.org/officeDocument/2006/relationships" xmlns:m="http://schemas.openxmlformats.org/officeDocument/2006/math" xmlns:v="urn:schemas-microsoft-com:vml" xmlns:wp14="http://schemas.microsoft.com/office/word/2010/wordprocessingDrawing" xmlns:wp="http://schemas.openxmlformats.org/drawingml/2006/wordprocessingDrawing" xmlns:w10="urn:schemas-microsoft-com:office:word" xmlns:w="http://schemas.openxmlformats.org/wordprocessingml/2006/main" xmlns:w14="http://schemas.microsoft.com/office/word/2010/wordml" xmlns:w15="http://schemas.microsoft.com/office/word/2012/wordml" xmlns:w16cex="http://schemas.microsoft.com/office/word/2018/wordml/cex" xmlns:w16cid="http://schemas.microsoft.com/office/word/2016/wordml/cid" xmlns:w16="http://schemas.microsoft.com/office/word/2018/wordml" xmlns:w16du="http://schemas.microsoft.com/office/word/2023/wordml/word16du" xmlns:w16sdtdh="http://schemas.microsoft.com/office/word/2020/wordml/sdtdatahash" xmlns:w16sdtfl="http://schemas.microsoft.com/office/word/2024/wordml/sdtformatlock" xmlns:w16se="http://schemas.microsoft.com/office/word/2015/wordml/symex" xmlns:wpg="http://schemas.microsoft.com/office/word/2010/wordprocessingGroup" xmlns:wpi="http://schemas.microsoft.com/office/word/2010/wordprocessingInk" xmlns:wne="http://schemas.microsoft.com/office/word/2006/wordml" xmlns:wps="http://schemas.microsoft.com/office/word/2010/wordprocessingShape" mc:Ignorable="w14 w15 w16se w16cid w16 w16cex w16sdtdh w16sdtfl w16du wp14">
+<w:ftr xmlns:wpc="http://schemas.microsoft.com/office/word/2010/wordprocessingCanvas" xmlns:cx="http://schemas.microsoft.com/office/drawing/2014/chartex" xmlns:cx1="http://schemas.microsoft.com/office/drawing/2015/9/8/chartex" xmlns:cx2="http://schemas.microsoft.com/office/drawing/2015/10/21/chartex" xmlns:cx3="http://schemas.microsoft.com/office/drawing/2016/5/9/chartex" xmlns:cx4="http://schemas.microsoft.com/office/drawing/2016/5/10/chartex" xmlns:cx5="http://schemas.microsoft.com/office/drawing/2016/5/11/chartex" xmlns:cx6="http://schemas.microsoft.com/office/drawing/2016/5/12/chartex" xmlns:cx7="http://schemas.microsoft.com/office/drawing/2016/5/13/chartex" xmlns:cx8="http://schemas.microsoft.com/office/drawing/2016/5/14/chartex" xmlns:mc="http://schemas.openxmlformats.org/markup-compatibility/2006" xmlns:aink="http://schemas.microsoft.com/office/drawing/2016/ink" xmlns:am3d="http://schemas.microsoft.com/office/drawing/2017/model3d" xmlns:o="urn:schemas-microsoft-com:office:office" xmlns:r="http://schemas.openxmlformats.org/officeDocument/2006/relationships" xmlns:m="http://schemas.openxmlformats.org/officeDocument/2006/math" xmlns:v="urn:schemas-microsoft-com:vml" xmlns:wp14="http://schemas.microsoft.com/office/word/2010/wordprocessingDrawing" xmlns:wp="http://schemas.openxmlformats.org/drawingml/2006/wordprocessingDrawing" xmlns:w10="urn:schemas-microsoft-com:office:word" xmlns:w="http://schemas.openxmlformats.org/wordprocessingml/2006/main" xmlns:w14="http://schemas.microsoft.com/office/word/2010/wordml" xmlns:w15="http://schemas.microsoft.com/office/word/2012/wordml" xmlns:w16cex="http://schemas.microsoft.com/office/word/2018/wordml/cex" xmlns:w16cid="http://schemas.microsoft.com/office/word/2016/wordml/cid" xmlns:w16="http://schemas.microsoft.com/office/word/2018/wordml" xmlns:w16sdtdh="http://schemas.microsoft.com/office/word/2020/wordml/sdtdatahash" xmlns:w16se="http://schemas.microsoft.com/office/word/2015/wordml/symex" xmlns:wpg="http://schemas.microsoft.com/office/word/2010/wordprocessingGroup" xmlns:wpi="http://schemas.microsoft.com/office/word/2010/wordprocessingInk" xmlns:wne="http://schemas.microsoft.com/office/word/2006/wordml" xmlns:wps="http://schemas.microsoft.com/office/word/2010/wordprocessingShape" mc:Ignorable="w14 w15 w16se w16cid w16 w16cex w16sdtdh wp14">
   <w:p>
     <w:pPr>
       <w:pStyle w:val="Piedepgina"/>
@@ -1688,14 +2020,27 @@
     <w:r>
       <w:t xml:space="preserve"> de </w:t>
     </w:r>
-    <w:fldSimple w:instr=" NUMPAGES   \* MERGEFORMAT ">
-      <w:r>
-        <w:rPr>
-          <w:noProof/>
-        </w:rPr>
-        <w:t>1</w:t>
-      </w:r>
-    </w:fldSimple>
+    <w:r>
+      <w:fldChar w:fldCharType="begin"/>
+    </w:r>
+    <w:r>
+      <w:instrText xml:space="preserve"> NUMPAGES   \* MERGEFORMAT </w:instrText>
+    </w:r>
+    <w:r>
+      <w:fldChar w:fldCharType="separate"/>
+    </w:r>
+    <w:r>
+      <w:rPr>
+        <w:noProof/>
+      </w:rPr>
+      <w:t>1</w:t>
+    </w:r>
+    <w:r>
+      <w:rPr>
+        <w:noProof/>
+      </w:rPr>
+      <w:fldChar w:fldCharType="end"/>
+    </w:r>
   </w:p>
   <w:p>
     <w:pPr>
@@ -1724,7 +2069,7 @@
 </file>
 
 <file path=word/footnotes.xml><?xml version="1.0" encoding="utf-8"?>
-<w:footnotes xmlns:wpc="http://schemas.microsoft.com/office/word/2010/wordprocessingCanvas" xmlns:cx="http://schemas.microsoft.com/office/drawing/2014/chartex" xmlns:cx1="http://schemas.microsoft.com/office/drawing/2015/9/8/chartex" xmlns:cx2="http://schemas.microsoft.com/office/drawing/2015/10/21/chartex" xmlns:cx3="http://schemas.microsoft.com/office/drawing/2016/5/9/chartex" xmlns:cx4="http://schemas.microsoft.com/office/drawing/2016/5/10/chartex" xmlns:cx5="http://schemas.microsoft.com/office/drawing/2016/5/11/chartex" xmlns:cx6="http://schemas.microsoft.com/office/drawing/2016/5/12/chartex" xmlns:cx7="http://schemas.microsoft.com/office/drawing/2016/5/13/chartex" xmlns:cx8="http://schemas.microsoft.com/office/drawing/2016/5/14/chartex" xmlns:mc="http://schemas.openxmlformats.org/markup-compatibility/2006" xmlns:aink="http://schemas.microsoft.com/office/drawing/2016/ink" xmlns:am3d="http://schemas.microsoft.com/office/drawing/2017/model3d" xmlns:o="urn:schemas-microsoft-com:office:office" xmlns:oel="http://schemas.microsoft.com/office/2019/extlst" xmlns:r="http://schemas.openxmlformats.org/officeDocument/2006/relationships" xmlns:m="http://schemas.openxmlformats.org/officeDocument/2006/math" xmlns:v="urn:schemas-microsoft-com:vml" xmlns:wp14="http://schemas.microsoft.com/office/word/2010/wordprocessingDrawing" xmlns:wp="http://schemas.openxmlformats.org/drawingml/2006/wordprocessingDrawing" xmlns:w10="urn:schemas-microsoft-com:office:word" xmlns:w="http://schemas.openxmlformats.org/wordprocessingml/2006/main" xmlns:w14="http://schemas.microsoft.com/office/word/2010/wordml" xmlns:w15="http://schemas.microsoft.com/office/word/2012/wordml" xmlns:w16cex="http://schemas.microsoft.com/office/word/2018/wordml/cex" xmlns:w16cid="http://schemas.microsoft.com/office/word/2016/wordml/cid" xmlns:w16="http://schemas.microsoft.com/office/word/2018/wordml" xmlns:w16du="http://schemas.microsoft.com/office/word/2023/wordml/word16du" xmlns:w16sdtdh="http://schemas.microsoft.com/office/word/2020/wordml/sdtdatahash" xmlns:w16sdtfl="http://schemas.microsoft.com/office/word/2024/wordml/sdtformatlock" xmlns:w16se="http://schemas.microsoft.com/office/word/2015/wordml/symex" xmlns:wpg="http://schemas.microsoft.com/office/word/2010/wordprocessingGroup" xmlns:wpi="http://schemas.microsoft.com/office/word/2010/wordprocessingInk" xmlns:wne="http://schemas.microsoft.com/office/word/2006/wordml" xmlns:wps="http://schemas.microsoft.com/office/word/2010/wordprocessingShape" mc:Ignorable="w14 w15 w16se w16cid w16 w16cex w16sdtdh w16sdtfl w16du wp14">
+<w:footnotes xmlns:wpc="http://schemas.microsoft.com/office/word/2010/wordprocessingCanvas" xmlns:cx="http://schemas.microsoft.com/office/drawing/2014/chartex" xmlns:cx1="http://schemas.microsoft.com/office/drawing/2015/9/8/chartex" xmlns:cx2="http://schemas.microsoft.com/office/drawing/2015/10/21/chartex" xmlns:cx3="http://schemas.microsoft.com/office/drawing/2016/5/9/chartex" xmlns:cx4="http://schemas.microsoft.com/office/drawing/2016/5/10/chartex" xmlns:cx5="http://schemas.microsoft.com/office/drawing/2016/5/11/chartex" xmlns:cx6="http://schemas.microsoft.com/office/drawing/2016/5/12/chartex" xmlns:cx7="http://schemas.microsoft.com/office/drawing/2016/5/13/chartex" xmlns:cx8="http://schemas.microsoft.com/office/drawing/2016/5/14/chartex" xmlns:mc="http://schemas.openxmlformats.org/markup-compatibility/2006" xmlns:aink="http://schemas.microsoft.com/office/drawing/2016/ink" xmlns:am3d="http://schemas.microsoft.com/office/drawing/2017/model3d" xmlns:o="urn:schemas-microsoft-com:office:office" xmlns:r="http://schemas.openxmlformats.org/officeDocument/2006/relationships" xmlns:m="http://schemas.openxmlformats.org/officeDocument/2006/math" xmlns:v="urn:schemas-microsoft-com:vml" xmlns:wp14="http://schemas.microsoft.com/office/word/2010/wordprocessingDrawing" xmlns:wp="http://schemas.openxmlformats.org/drawingml/2006/wordprocessingDrawing" xmlns:w10="urn:schemas-microsoft-com:office:word" xmlns:w="http://schemas.openxmlformats.org/wordprocessingml/2006/main" xmlns:w14="http://schemas.microsoft.com/office/word/2010/wordml" xmlns:w15="http://schemas.microsoft.com/office/word/2012/wordml" xmlns:w16cex="http://schemas.microsoft.com/office/word/2018/wordml/cex" xmlns:w16cid="http://schemas.microsoft.com/office/word/2016/wordml/cid" xmlns:w16="http://schemas.microsoft.com/office/word/2018/wordml" xmlns:w16sdtdh="http://schemas.microsoft.com/office/word/2020/wordml/sdtdatahash" xmlns:w16se="http://schemas.microsoft.com/office/word/2015/wordml/symex" xmlns:wpg="http://schemas.microsoft.com/office/word/2010/wordprocessingGroup" xmlns:wpi="http://schemas.microsoft.com/office/word/2010/wordprocessingInk" xmlns:wne="http://schemas.microsoft.com/office/word/2006/wordml" xmlns:wps="http://schemas.microsoft.com/office/word/2010/wordprocessingShape" mc:Ignorable="w14 w15 w16se w16cid w16 w16cex w16sdtdh wp14">
   <w:footnote w:type="separator" w:id="-1">
     <w:p>
       <w:pPr>
@@ -1749,7 +2094,7 @@
 </file>
 
 <file path=word/header1.xml><?xml version="1.0" encoding="utf-8"?>
-<w:hdr xmlns:wpc="http://schemas.microsoft.com/office/word/2010/wordprocessingCanvas" xmlns:cx="http://schemas.microsoft.com/office/drawing/2014/chartex" xmlns:cx1="http://schemas.microsoft.com/office/drawing/2015/9/8/chartex" xmlns:cx2="http://schemas.microsoft.com/office/drawing/2015/10/21/chartex" xmlns:cx3="http://schemas.microsoft.com/office/drawing/2016/5/9/chartex" xmlns:cx4="http://schemas.microsoft.com/office/drawing/2016/5/10/chartex" xmlns:cx5="http://schemas.microsoft.com/office/drawing/2016/5/11/chartex" xmlns:cx6="http://schemas.microsoft.com/office/drawing/2016/5/12/chartex" xmlns:cx7="http://schemas.microsoft.com/office/drawing/2016/5/13/chartex" xmlns:cx8="http://schemas.microsoft.com/office/drawing/2016/5/14/chartex" xmlns:mc="http://schemas.openxmlformats.org/markup-compatibility/2006" xmlns:aink="http://schemas.microsoft.com/office/drawing/2016/ink" xmlns:am3d="http://schemas.microsoft.com/office/drawing/2017/model3d" xmlns:o="urn:schemas-microsoft-com:office:office" xmlns:oel="http://schemas.microsoft.com/office/2019/extlst" xmlns:r="http://schemas.openxmlformats.org/officeDocument/2006/relationships" xmlns:m="http://schemas.openxmlformats.org/officeDocument/2006/math" xmlns:v="urn:schemas-microsoft-com:vml" xmlns:wp14="http://schemas.microsoft.com/office/word/2010/wordprocessingDrawing" xmlns:wp="http://schemas.openxmlformats.org/drawingml/2006/wordprocessingDrawing" xmlns:w10="urn:schemas-microsoft-com:office:word" xmlns:w="http://schemas.openxmlformats.org/wordprocessingml/2006/main" xmlns:w14="http://schemas.microsoft.com/office/word/2010/wordml" xmlns:w15="http://schemas.microsoft.com/office/word/2012/wordml" xmlns:w16cex="http://schemas.microsoft.com/office/word/2018/wordml/cex" xmlns:w16cid="http://schemas.microsoft.com/office/word/2016/wordml/cid" xmlns:w16="http://schemas.microsoft.com/office/word/2018/wordml" xmlns:w16du="http://schemas.microsoft.com/office/word/2023/wordml/word16du" xmlns:w16sdtdh="http://schemas.microsoft.com/office/word/2020/wordml/sdtdatahash" xmlns:w16sdtfl="http://schemas.microsoft.com/office/word/2024/wordml/sdtformatlock" xmlns:w16se="http://schemas.microsoft.com/office/word/2015/wordml/symex" xmlns:wpg="http://schemas.microsoft.com/office/word/2010/wordprocessingGroup" xmlns:wpi="http://schemas.microsoft.com/office/word/2010/wordprocessingInk" xmlns:wne="http://schemas.microsoft.com/office/word/2006/wordml" xmlns:wps="http://schemas.microsoft.com/office/word/2010/wordprocessingShape" mc:Ignorable="w14 w15 w16se w16cid w16 w16cex w16sdtdh w16sdtfl w16du wp14">
+<w:hdr xmlns:wpc="http://schemas.microsoft.com/office/word/2010/wordprocessingCanvas" xmlns:cx="http://schemas.microsoft.com/office/drawing/2014/chartex" xmlns:cx1="http://schemas.microsoft.com/office/drawing/2015/9/8/chartex" xmlns:cx2="http://schemas.microsoft.com/office/drawing/2015/10/21/chartex" xmlns:cx3="http://schemas.microsoft.com/office/drawing/2016/5/9/chartex" xmlns:cx4="http://schemas.microsoft.com/office/drawing/2016/5/10/chartex" xmlns:cx5="http://schemas.microsoft.com/office/drawing/2016/5/11/chartex" xmlns:cx6="http://schemas.microsoft.com/office/drawing/2016/5/12/chartex" xmlns:cx7="http://schemas.microsoft.com/office/drawing/2016/5/13/chartex" xmlns:cx8="http://schemas.microsoft.com/office/drawing/2016/5/14/chartex" xmlns:mc="http://schemas.openxmlformats.org/markup-compatibility/2006" xmlns:aink="http://schemas.microsoft.com/office/drawing/2016/ink" xmlns:am3d="http://schemas.microsoft.com/office/drawing/2017/model3d" xmlns:o="urn:schemas-microsoft-com:office:office" xmlns:r="http://schemas.openxmlformats.org/officeDocument/2006/relationships" xmlns:m="http://schemas.openxmlformats.org/officeDocument/2006/math" xmlns:v="urn:schemas-microsoft-com:vml" xmlns:wp14="http://schemas.microsoft.com/office/word/2010/wordprocessingDrawing" xmlns:wp="http://schemas.openxmlformats.org/drawingml/2006/wordprocessingDrawing" xmlns:w10="urn:schemas-microsoft-com:office:word" xmlns:w="http://schemas.openxmlformats.org/wordprocessingml/2006/main" xmlns:w14="http://schemas.microsoft.com/office/word/2010/wordml" xmlns:w15="http://schemas.microsoft.com/office/word/2012/wordml" xmlns:w16cex="http://schemas.microsoft.com/office/word/2018/wordml/cex" xmlns:w16cid="http://schemas.microsoft.com/office/word/2016/wordml/cid" xmlns:w16="http://schemas.microsoft.com/office/word/2018/wordml" xmlns:w16sdtdh="http://schemas.microsoft.com/office/word/2020/wordml/sdtdatahash" xmlns:w16se="http://schemas.microsoft.com/office/word/2015/wordml/symex" xmlns:wpg="http://schemas.microsoft.com/office/word/2010/wordprocessingGroup" xmlns:wpi="http://schemas.microsoft.com/office/word/2010/wordprocessingInk" xmlns:wne="http://schemas.microsoft.com/office/word/2006/wordml" xmlns:wps="http://schemas.microsoft.com/office/word/2010/wordprocessingShape" mc:Ignorable="w14 w15 w16se w16cid w16 w16cex w16sdtdh wp14">
   <w:p>
     <w:pPr>
       <w:pStyle w:val="Encabezado"/>
@@ -1775,7 +2120,7 @@
 </file>
 
 <file path=word/numbering.xml><?xml version="1.0" encoding="utf-8"?>
-<w:numbering xmlns:wpc="http://schemas.microsoft.com/office/word/2010/wordprocessingCanvas" xmlns:cx="http://schemas.microsoft.com/office/drawing/2014/chartex" xmlns:cx1="http://schemas.microsoft.com/office/drawing/2015/9/8/chartex" xmlns:cx2="http://schemas.microsoft.com/office/drawing/2015/10/21/chartex" xmlns:cx3="http://schemas.microsoft.com/office/drawing/2016/5/9/chartex" xmlns:cx4="http://schemas.microsoft.com/office/drawing/2016/5/10/chartex" xmlns:cx5="http://schemas.microsoft.com/office/drawing/2016/5/11/chartex" xmlns:cx6="http://schemas.microsoft.com/office/drawing/2016/5/12/chartex" xmlns:cx7="http://schemas.microsoft.com/office/drawing/2016/5/13/chartex" xmlns:cx8="http://schemas.microsoft.com/office/drawing/2016/5/14/chartex" xmlns:mc="http://schemas.openxmlformats.org/markup-compatibility/2006" xmlns:aink="http://schemas.microsoft.com/office/drawing/2016/ink" xmlns:am3d="http://schemas.microsoft.com/office/drawing/2017/model3d" xmlns:o="urn:schemas-microsoft-com:office:office" xmlns:oel="http://schemas.microsoft.com/office/2019/extlst" xmlns:r="http://schemas.openxmlformats.org/officeDocument/2006/relationships" xmlns:m="http://schemas.openxmlformats.org/officeDocument/2006/math" xmlns:v="urn:schemas-microsoft-com:vml" xmlns:wp14="http://schemas.microsoft.com/office/word/2010/wordprocessingDrawing" xmlns:wp="http://schemas.openxmlformats.org/drawingml/2006/wordprocessingDrawing" xmlns:w10="urn:schemas-microsoft-com:office:word" xmlns:w="http://schemas.openxmlformats.org/wordprocessingml/2006/main" xmlns:w14="http://schemas.microsoft.com/office/word/2010/wordml" xmlns:w15="http://schemas.microsoft.com/office/word/2012/wordml" xmlns:w16cex="http://schemas.microsoft.com/office/word/2018/wordml/cex" xmlns:w16cid="http://schemas.microsoft.com/office/word/2016/wordml/cid" xmlns:w16="http://schemas.microsoft.com/office/word/2018/wordml" xmlns:w16du="http://schemas.microsoft.com/office/word/2023/wordml/word16du" xmlns:w16sdtdh="http://schemas.microsoft.com/office/word/2020/wordml/sdtdatahash" xmlns:w16sdtfl="http://schemas.microsoft.com/office/word/2024/wordml/sdtformatlock" xmlns:w16se="http://schemas.microsoft.com/office/word/2015/wordml/symex" xmlns:wpg="http://schemas.microsoft.com/office/word/2010/wordprocessingGroup" xmlns:wpi="http://schemas.microsoft.com/office/word/2010/wordprocessingInk" xmlns:wne="http://schemas.microsoft.com/office/word/2006/wordml" xmlns:wps="http://schemas.microsoft.com/office/word/2010/wordprocessingShape" mc:Ignorable="w14 w15 w16se w16cid w16 w16cex w16sdtdh w16sdtfl w16du wp14">
+<w:numbering xmlns:wpc="http://schemas.microsoft.com/office/word/2010/wordprocessingCanvas" xmlns:cx="http://schemas.microsoft.com/office/drawing/2014/chartex" xmlns:cx1="http://schemas.microsoft.com/office/drawing/2015/9/8/chartex" xmlns:cx2="http://schemas.microsoft.com/office/drawing/2015/10/21/chartex" xmlns:cx3="http://schemas.microsoft.com/office/drawing/2016/5/9/chartex" xmlns:cx4="http://schemas.microsoft.com/office/drawing/2016/5/10/chartex" xmlns:cx5="http://schemas.microsoft.com/office/drawing/2016/5/11/chartex" xmlns:cx6="http://schemas.microsoft.com/office/drawing/2016/5/12/chartex" xmlns:cx7="http://schemas.microsoft.com/office/drawing/2016/5/13/chartex" xmlns:cx8="http://schemas.microsoft.com/office/drawing/2016/5/14/chartex" xmlns:mc="http://schemas.openxmlformats.org/markup-compatibility/2006" xmlns:aink="http://schemas.microsoft.com/office/drawing/2016/ink" xmlns:am3d="http://schemas.microsoft.com/office/drawing/2017/model3d" xmlns:o="urn:schemas-microsoft-com:office:office" xmlns:r="http://schemas.openxmlformats.org/officeDocument/2006/relationships" xmlns:m="http://schemas.openxmlformats.org/officeDocument/2006/math" xmlns:v="urn:schemas-microsoft-com:vml" xmlns:wp14="http://schemas.microsoft.com/office/word/2010/wordprocessingDrawing" xmlns:wp="http://schemas.openxmlformats.org/drawingml/2006/wordprocessingDrawing" xmlns:w10="urn:schemas-microsoft-com:office:word" xmlns:w="http://schemas.openxmlformats.org/wordprocessingml/2006/main" xmlns:w14="http://schemas.microsoft.com/office/word/2010/wordml" xmlns:w15="http://schemas.microsoft.com/office/word/2012/wordml" xmlns:w16cex="http://schemas.microsoft.com/office/word/2018/wordml/cex" xmlns:w16cid="http://schemas.microsoft.com/office/word/2016/wordml/cid" xmlns:w16="http://schemas.microsoft.com/office/word/2018/wordml" xmlns:w16sdtdh="http://schemas.microsoft.com/office/word/2020/wordml/sdtdatahash" xmlns:w16se="http://schemas.microsoft.com/office/word/2015/wordml/symex" xmlns:wpg="http://schemas.microsoft.com/office/word/2010/wordprocessingGroup" xmlns:wpi="http://schemas.microsoft.com/office/word/2010/wordprocessingInk" xmlns:wne="http://schemas.microsoft.com/office/word/2006/wordml" xmlns:wps="http://schemas.microsoft.com/office/word/2010/wordprocessingShape" mc:Ignorable="w14 w15 w16se w16cid w16 w16cex w16sdtdh wp14">
   <w:abstractNum w:abstractNumId="0" w15:restartNumberingAfterBreak="0">
     <w:nsid w:val="3DF10822"/>
     <w:multiLevelType w:val="multilevel"/>
@@ -2335,23 +2680,23 @@
       </w:rPr>
     </w:lvl>
   </w:abstractNum>
-  <w:num w:numId="1" w16cid:durableId="341251224">
+  <w:num w:numId="1">
     <w:abstractNumId w:val="3"/>
   </w:num>
-  <w:num w:numId="2" w16cid:durableId="824396330">
+  <w:num w:numId="2">
     <w:abstractNumId w:val="1"/>
   </w:num>
-  <w:num w:numId="3" w16cid:durableId="1204826457">
+  <w:num w:numId="3">
     <w:abstractNumId w:val="0"/>
   </w:num>
-  <w:num w:numId="4" w16cid:durableId="1686906306">
+  <w:num w:numId="4">
     <w:abstractNumId w:val="2"/>
   </w:num>
 </w:numbering>
 </file>
 
 <file path=word/styles.xml><?xml version="1.0" encoding="utf-8"?>
-<w:styles xmlns:mc="http://schemas.openxmlformats.org/markup-compatibility/2006" xmlns:r="http://schemas.openxmlformats.org/officeDocument/2006/relationships" xmlns:w="http://schemas.openxmlformats.org/wordprocessingml/2006/main" xmlns:w14="http://schemas.microsoft.com/office/word/2010/wordml" xmlns:w15="http://schemas.microsoft.com/office/word/2012/wordml" xmlns:w16cex="http://schemas.microsoft.com/office/word/2018/wordml/cex" xmlns:w16cid="http://schemas.microsoft.com/office/word/2016/wordml/cid" xmlns:w16="http://schemas.microsoft.com/office/word/2018/wordml" xmlns:w16du="http://schemas.microsoft.com/office/word/2023/wordml/word16du" xmlns:w16sdtdh="http://schemas.microsoft.com/office/word/2020/wordml/sdtdatahash" xmlns:w16sdtfl="http://schemas.microsoft.com/office/word/2024/wordml/sdtformatlock" xmlns:w16se="http://schemas.microsoft.com/office/word/2015/wordml/symex" mc:Ignorable="w14 w15 w16se w16cid w16 w16cex w16sdtdh w16sdtfl w16du">
+<w:styles xmlns:mc="http://schemas.openxmlformats.org/markup-compatibility/2006" xmlns:r="http://schemas.openxmlformats.org/officeDocument/2006/relationships" xmlns:w="http://schemas.openxmlformats.org/wordprocessingml/2006/main" xmlns:w14="http://schemas.microsoft.com/office/word/2010/wordml" xmlns:w15="http://schemas.microsoft.com/office/word/2012/wordml" xmlns:w16cex="http://schemas.microsoft.com/office/word/2018/wordml/cex" xmlns:w16cid="http://schemas.microsoft.com/office/word/2016/wordml/cid" xmlns:w16="http://schemas.microsoft.com/office/word/2018/wordml" xmlns:w16sdtdh="http://schemas.microsoft.com/office/word/2020/wordml/sdtdatahash" xmlns:w16se="http://schemas.microsoft.com/office/word/2015/wordml/symex" mc:Ignorable="w14 w15 w16se w16cid w16 w16cex w16sdtdh">
   <w:docDefaults>
     <w:rPrDefault>
       <w:rPr>

</xml_diff>